<commit_message>
fix: oop lab 9 report fixes
</commit_message>
<xml_diff>
--- a/12/oop/polymorphism/report.docx
+++ b/12/oop/polymorphism/report.docx
@@ -201,7 +201,7 @@
           <w:rtl w:val="0"/>
           <w:lang w:val="en-US"/>
         </w:rPr>
-        <w:t>8</w:t>
+        <w:t>9</w:t>
       </w:r>
     </w:p>
     <w:p>
@@ -275,35 +275,7 @@
           <w:szCs w:val="36"/>
           <w:rtl w:val="0"/>
         </w:rPr>
-        <w:t>Наслідування</w:t>
-      </w:r>
-      <w:r>
-        <w:rPr>
-          <w:rFonts w:ascii="Times New Roman" w:hAnsi="Times New Roman"/>
-          <w:sz w:val="36"/>
-          <w:szCs w:val="36"/>
-          <w:rtl w:val="0"/>
-        </w:rPr>
-        <w:t>.</w:t>
-      </w:r>
-      <w:r>
-        <w:rPr>
-          <w:rFonts w:ascii="Times New Roman" w:hAnsi="Times New Roman"/>
-          <w:sz w:val="36"/>
-          <w:szCs w:val="36"/>
-          <w:rtl w:val="0"/>
-          <w:lang w:val="en-US"/>
-        </w:rPr>
-        <w:t xml:space="preserve"> </w:t>
-      </w:r>
-      <w:r>
-        <w:rPr>
-          <w:rFonts w:ascii="Times New Roman" w:hAnsi="Times New Roman" w:hint="default"/>
-          <w:sz w:val="36"/>
-          <w:szCs w:val="36"/>
-          <w:rtl w:val="0"/>
-        </w:rPr>
-        <w:t>Створення та використання ієрархії класів</w:t>
+        <w:t>Принцип поліморфізму</w:t>
       </w:r>
       <w:r>
         <w:rPr>
@@ -1616,7 +1588,7 @@
     <w:p>
       <w:pPr>
         <w:pStyle w:val="Normal.0"/>
-        <w:spacing w:after="360" w:line="264" w:lineRule="auto"/>
+        <w:spacing w:after="360" w:line="240" w:lineRule="auto"/>
         <w:jc w:val="center"/>
         <w:rPr>
           <w:rFonts w:ascii="Times New Roman" w:cs="Times New Roman" w:hAnsi="Times New Roman" w:eastAsia="Times New Roman"/>
@@ -1657,11 +1629,11 @@
           <w:tab w:val="left" w:pos="9360"/>
         </w:tabs>
         <w:bidi w:val="0"/>
-        <w:spacing w:before="0" w:line="168" w:lineRule="auto"/>
-        <w:ind w:left="0" w:right="0" w:firstLine="0"/>
-        <w:jc w:val="left"/>
-        <w:rPr>
-          <w:rFonts w:ascii="Helvetica" w:cs="Helvetica" w:hAnsi="Helvetica" w:eastAsia="Helvetica"/>
+        <w:spacing w:before="0"/>
+        <w:ind w:left="0" w:right="0" w:firstLine="0"/>
+        <w:jc w:val="left"/>
+        <w:rPr>
+          <w:rFonts w:ascii="Times New Roman" w:cs="Times New Roman" w:hAnsi="Times New Roman" w:eastAsia="Times New Roman"/>
           <w:sz w:val="26"/>
           <w:szCs w:val="26"/>
           <w:shd w:val="clear" w:color="auto" w:fill="ffffff"/>
@@ -1670,7 +1642,7 @@
       </w:pPr>
       <w:r>
         <w:rPr>
-          <w:rFonts w:ascii="Helvetica" w:hAnsi="Helvetica" w:hint="default"/>
+          <w:rFonts w:ascii="Times New Roman" w:hAnsi="Times New Roman" w:hint="default"/>
           <w:sz w:val="26"/>
           <w:szCs w:val="26"/>
           <w:shd w:val="clear" w:color="auto" w:fill="ffffff"/>
@@ -1680,7 +1652,7 @@
       </w:r>
       <w:r>
         <w:rPr>
-          <w:rFonts w:ascii="Helvetica" w:hAnsi="Helvetica"/>
+          <w:rFonts w:ascii="Times New Roman" w:hAnsi="Times New Roman"/>
           <w:sz w:val="26"/>
           <w:szCs w:val="26"/>
           <w:shd w:val="clear" w:color="auto" w:fill="ffffff"/>
@@ -1691,7 +1663,7 @@
       </w:r>
       <w:r>
         <w:rPr>
-          <w:rFonts w:ascii="Helvetica" w:hAnsi="Helvetica" w:hint="default"/>
+          <w:rFonts w:ascii="Times New Roman" w:hAnsi="Times New Roman" w:hint="default"/>
           <w:sz w:val="26"/>
           <w:szCs w:val="26"/>
           <w:shd w:val="clear" w:color="auto" w:fill="ffffff"/>
@@ -1699,1023 +1671,613 @@
         </w:rPr>
         <w:t>називається процес визначення класу на основі іншого</w:t>
       </w:r>
-    </w:p>
-    <w:p>
-      <w:pPr>
-        <w:pStyle w:val="Default"/>
-        <w:tabs>
-          <w:tab w:val="left" w:pos="720"/>
-          <w:tab w:val="left" w:pos="1440"/>
-          <w:tab w:val="left" w:pos="2160"/>
-          <w:tab w:val="left" w:pos="2880"/>
-          <w:tab w:val="left" w:pos="3600"/>
-          <w:tab w:val="left" w:pos="4320"/>
-          <w:tab w:val="left" w:pos="5040"/>
-          <w:tab w:val="left" w:pos="5760"/>
-          <w:tab w:val="left" w:pos="6480"/>
-          <w:tab w:val="left" w:pos="7200"/>
-          <w:tab w:val="left" w:pos="7920"/>
-          <w:tab w:val="left" w:pos="8640"/>
-          <w:tab w:val="left" w:pos="9360"/>
-        </w:tabs>
-        <w:bidi w:val="0"/>
-        <w:spacing w:before="0" w:line="168" w:lineRule="auto"/>
-        <w:ind w:left="0" w:right="0" w:firstLine="0"/>
-        <w:jc w:val="left"/>
-        <w:rPr>
-          <w:rFonts w:ascii="Arial" w:cs="Arial" w:hAnsi="Arial" w:eastAsia="Arial"/>
+      <w:r>
+        <w:rPr>
+          <w:rFonts w:ascii="Times New Roman" w:hAnsi="Times New Roman"/>
           <w:sz w:val="26"/>
           <w:szCs w:val="26"/>
           <w:shd w:val="clear" w:color="auto" w:fill="ffffff"/>
           <w:rtl w:val="0"/>
-        </w:rPr>
-      </w:pPr>
-    </w:p>
-    <w:p>
-      <w:pPr>
-        <w:pStyle w:val="Default"/>
-        <w:tabs>
-          <w:tab w:val="left" w:pos="720"/>
-          <w:tab w:val="left" w:pos="1440"/>
-          <w:tab w:val="left" w:pos="2160"/>
-          <w:tab w:val="left" w:pos="2880"/>
-          <w:tab w:val="left" w:pos="3600"/>
-          <w:tab w:val="left" w:pos="4320"/>
-          <w:tab w:val="left" w:pos="5040"/>
-          <w:tab w:val="left" w:pos="5760"/>
-          <w:tab w:val="left" w:pos="6480"/>
-          <w:tab w:val="left" w:pos="7200"/>
-          <w:tab w:val="left" w:pos="7920"/>
-          <w:tab w:val="left" w:pos="8640"/>
-          <w:tab w:val="left" w:pos="9360"/>
-        </w:tabs>
-        <w:bidi w:val="0"/>
-        <w:spacing w:before="0" w:line="168" w:lineRule="auto"/>
-        <w:ind w:left="0" w:right="0" w:firstLine="0"/>
-        <w:jc w:val="left"/>
-        <w:rPr>
-          <w:rFonts w:ascii="Helvetica" w:cs="Helvetica" w:hAnsi="Helvetica" w:eastAsia="Helvetica"/>
+          <w:lang w:val="en-US"/>
+        </w:rPr>
+        <w:t xml:space="preserve"> </w:t>
+      </w:r>
+      <w:r>
+        <w:rPr>
+          <w:rFonts w:ascii="Times New Roman" w:hAnsi="Times New Roman" w:hint="default"/>
           <w:sz w:val="26"/>
           <w:szCs w:val="26"/>
           <w:shd w:val="clear" w:color="auto" w:fill="ffffff"/>
           <w:rtl w:val="0"/>
         </w:rPr>
-      </w:pPr>
-      <w:r>
-        <w:rPr>
-          <w:rFonts w:ascii="Helvetica" w:hAnsi="Helvetica" w:hint="default"/>
+        <w:t>класу</w:t>
+      </w:r>
+      <w:r>
+        <w:rPr>
+          <w:rFonts w:ascii="Times New Roman" w:hAnsi="Times New Roman"/>
           <w:sz w:val="26"/>
           <w:szCs w:val="26"/>
           <w:shd w:val="clear" w:color="auto" w:fill="ffffff"/>
           <w:rtl w:val="0"/>
         </w:rPr>
-        <w:t>класу</w:t>
-      </w:r>
-      <w:r>
-        <w:rPr>
-          <w:rFonts w:ascii="Helvetica" w:hAnsi="Helvetica"/>
+        <w:t xml:space="preserve">. </w:t>
+      </w:r>
+      <w:r>
+        <w:rPr>
+          <w:rFonts w:ascii="Times New Roman" w:hAnsi="Times New Roman" w:hint="default"/>
           <w:sz w:val="26"/>
           <w:szCs w:val="26"/>
           <w:shd w:val="clear" w:color="auto" w:fill="ffffff"/>
           <w:rtl w:val="0"/>
-        </w:rPr>
-        <w:t xml:space="preserve">. </w:t>
-      </w:r>
-      <w:r>
-        <w:rPr>
-          <w:rFonts w:ascii="Helvetica" w:hAnsi="Helvetica" w:hint="default"/>
+          <w:lang w:val="ru-RU"/>
+        </w:rPr>
+        <w:t xml:space="preserve">На новий </w:t>
+      </w:r>
+      <w:r>
+        <w:rPr>
+          <w:rFonts w:ascii="Times New Roman" w:hAnsi="Times New Roman"/>
           <w:sz w:val="26"/>
           <w:szCs w:val="26"/>
           <w:shd w:val="clear" w:color="auto" w:fill="ffffff"/>
           <w:rtl w:val="0"/>
-          <w:lang w:val="ru-RU"/>
-        </w:rPr>
-        <w:t xml:space="preserve">На новий </w:t>
-      </w:r>
-      <w:r>
-        <w:rPr>
-          <w:rFonts w:ascii="Helvetica" w:hAnsi="Helvetica"/>
+        </w:rPr>
+        <w:t>(</w:t>
+      </w:r>
+      <w:r>
+        <w:rPr>
+          <w:rFonts w:ascii="Times New Roman" w:hAnsi="Times New Roman" w:hint="default"/>
           <w:sz w:val="26"/>
           <w:szCs w:val="26"/>
           <w:shd w:val="clear" w:color="auto" w:fill="ffffff"/>
           <w:rtl w:val="0"/>
         </w:rPr>
-        <w:t>(</w:t>
-      </w:r>
-      <w:r>
-        <w:rPr>
-          <w:rFonts w:ascii="Helvetica" w:hAnsi="Helvetica" w:hint="default"/>
+        <w:t>дочірній</w:t>
+      </w:r>
+      <w:r>
+        <w:rPr>
+          <w:rFonts w:ascii="Times New Roman" w:hAnsi="Times New Roman"/>
           <w:sz w:val="26"/>
           <w:szCs w:val="26"/>
           <w:shd w:val="clear" w:color="auto" w:fill="ffffff"/>
           <w:rtl w:val="0"/>
         </w:rPr>
-        <w:t>дочірній</w:t>
-      </w:r>
-      <w:r>
-        <w:rPr>
-          <w:rFonts w:ascii="Helvetica" w:hAnsi="Helvetica"/>
+        <w:t xml:space="preserve">) </w:t>
+      </w:r>
+      <w:r>
+        <w:rPr>
+          <w:rFonts w:ascii="Times New Roman" w:hAnsi="Times New Roman" w:hint="default"/>
           <w:sz w:val="26"/>
           <w:szCs w:val="26"/>
           <w:shd w:val="clear" w:color="auto" w:fill="ffffff"/>
           <w:rtl w:val="0"/>
         </w:rPr>
-        <w:t xml:space="preserve">) </w:t>
-      </w:r>
-      <w:r>
-        <w:rPr>
-          <w:rFonts w:ascii="Helvetica" w:hAnsi="Helvetica" w:hint="default"/>
+        <w:t>клас за замовчуванням поширюються всі</w:t>
+      </w:r>
+      <w:r>
+        <w:rPr>
+          <w:rFonts w:ascii="Times New Roman" w:hAnsi="Times New Roman"/>
           <w:sz w:val="26"/>
           <w:szCs w:val="26"/>
           <w:shd w:val="clear" w:color="auto" w:fill="ffffff"/>
           <w:rtl w:val="0"/>
-        </w:rPr>
-        <w:t>клас за замовчуванням поширюються всі</w:t>
-      </w:r>
-    </w:p>
-    <w:p>
-      <w:pPr>
-        <w:pStyle w:val="Default"/>
-        <w:tabs>
-          <w:tab w:val="left" w:pos="720"/>
-          <w:tab w:val="left" w:pos="1440"/>
-          <w:tab w:val="left" w:pos="2160"/>
-          <w:tab w:val="left" w:pos="2880"/>
-          <w:tab w:val="left" w:pos="3600"/>
-          <w:tab w:val="left" w:pos="4320"/>
-          <w:tab w:val="left" w:pos="5040"/>
-          <w:tab w:val="left" w:pos="5760"/>
-          <w:tab w:val="left" w:pos="6480"/>
-          <w:tab w:val="left" w:pos="7200"/>
-          <w:tab w:val="left" w:pos="7920"/>
-          <w:tab w:val="left" w:pos="8640"/>
-          <w:tab w:val="left" w:pos="9360"/>
-        </w:tabs>
-        <w:bidi w:val="0"/>
-        <w:spacing w:before="0" w:line="168" w:lineRule="auto"/>
-        <w:ind w:left="0" w:right="0" w:firstLine="0"/>
-        <w:jc w:val="left"/>
-        <w:rPr>
-          <w:rFonts w:ascii="Arial" w:cs="Arial" w:hAnsi="Arial" w:eastAsia="Arial"/>
+          <w:lang w:val="en-US"/>
+        </w:rPr>
+        <w:t xml:space="preserve"> </w:t>
+      </w:r>
+      <w:r>
+        <w:rPr>
+          <w:rFonts w:ascii="Times New Roman" w:hAnsi="Times New Roman" w:hint="default"/>
           <w:sz w:val="26"/>
           <w:szCs w:val="26"/>
           <w:shd w:val="clear" w:color="auto" w:fill="ffffff"/>
           <w:rtl w:val="0"/>
         </w:rPr>
-      </w:pPr>
-    </w:p>
-    <w:p>
-      <w:pPr>
-        <w:pStyle w:val="Default"/>
-        <w:tabs>
-          <w:tab w:val="left" w:pos="720"/>
-          <w:tab w:val="left" w:pos="1440"/>
-          <w:tab w:val="left" w:pos="2160"/>
-          <w:tab w:val="left" w:pos="2880"/>
-          <w:tab w:val="left" w:pos="3600"/>
-          <w:tab w:val="left" w:pos="4320"/>
-          <w:tab w:val="left" w:pos="5040"/>
-          <w:tab w:val="left" w:pos="5760"/>
-          <w:tab w:val="left" w:pos="6480"/>
-          <w:tab w:val="left" w:pos="7200"/>
-          <w:tab w:val="left" w:pos="7920"/>
-          <w:tab w:val="left" w:pos="8640"/>
-          <w:tab w:val="left" w:pos="9360"/>
-        </w:tabs>
-        <w:bidi w:val="0"/>
-        <w:spacing w:before="0" w:line="168" w:lineRule="auto"/>
-        <w:ind w:left="0" w:right="0" w:firstLine="0"/>
-        <w:jc w:val="left"/>
-        <w:rPr>
-          <w:rFonts w:ascii="Helvetica" w:cs="Helvetica" w:hAnsi="Helvetica" w:eastAsia="Helvetica"/>
+        <w:t>визначення змінних екземпляра і</w:t>
+      </w:r>
+      <w:r>
+        <w:rPr>
+          <w:rFonts w:ascii="Times New Roman" w:hAnsi="Times New Roman"/>
           <w:sz w:val="26"/>
           <w:szCs w:val="26"/>
           <w:shd w:val="clear" w:color="auto" w:fill="ffffff"/>
           <w:rtl w:val="0"/>
-        </w:rPr>
-      </w:pPr>
-      <w:r>
-        <w:rPr>
-          <w:rFonts w:ascii="Helvetica" w:hAnsi="Helvetica" w:hint="default"/>
+          <w:lang w:val="en-US"/>
+        </w:rPr>
+        <w:t xml:space="preserve"> </w:t>
+      </w:r>
+      <w:r>
+        <w:rPr>
+          <w:rFonts w:ascii="Times New Roman" w:hAnsi="Times New Roman" w:hint="default"/>
           <w:sz w:val="26"/>
           <w:szCs w:val="26"/>
           <w:shd w:val="clear" w:color="auto" w:fill="ffffff"/>
           <w:rtl w:val="0"/>
         </w:rPr>
-        <w:t>визначення змінних екземпляра і</w:t>
-      </w:r>
-      <w:r>
-        <w:rPr>
-          <w:rFonts w:ascii="Helvetica" w:hAnsi="Helvetica"/>
+        <w:t xml:space="preserve">методів зі старого </w:t>
+      </w:r>
+      <w:r>
+        <w:rPr>
+          <w:rFonts w:ascii="Times New Roman" w:hAnsi="Times New Roman"/>
           <w:sz w:val="26"/>
           <w:szCs w:val="26"/>
           <w:shd w:val="clear" w:color="auto" w:fill="ffffff"/>
           <w:rtl w:val="0"/>
-          <w:lang w:val="en-US"/>
-        </w:rPr>
-        <w:t xml:space="preserve"> </w:t>
-      </w:r>
-      <w:r>
-        <w:rPr>
-          <w:rFonts w:ascii="Helvetica" w:hAnsi="Helvetica" w:hint="default"/>
+        </w:rPr>
+        <w:t>(</w:t>
+      </w:r>
+      <w:r>
+        <w:rPr>
+          <w:rFonts w:ascii="Times New Roman" w:hAnsi="Times New Roman" w:hint="default"/>
           <w:sz w:val="26"/>
           <w:szCs w:val="26"/>
           <w:shd w:val="clear" w:color="auto" w:fill="ffffff"/>
           <w:rtl w:val="0"/>
         </w:rPr>
-        <w:t xml:space="preserve">методів зі старого </w:t>
-      </w:r>
-      <w:r>
-        <w:rPr>
-          <w:rFonts w:ascii="Helvetica" w:hAnsi="Helvetica"/>
+        <w:t>батьківського</w:t>
+      </w:r>
+      <w:r>
+        <w:rPr>
+          <w:rFonts w:ascii="Times New Roman" w:hAnsi="Times New Roman"/>
           <w:sz w:val="26"/>
           <w:szCs w:val="26"/>
           <w:shd w:val="clear" w:color="auto" w:fill="ffffff"/>
           <w:rtl w:val="0"/>
         </w:rPr>
-        <w:t>(</w:t>
-      </w:r>
-      <w:r>
-        <w:rPr>
-          <w:rFonts w:ascii="Helvetica" w:hAnsi="Helvetica" w:hint="default"/>
+        <w:t xml:space="preserve">) </w:t>
+      </w:r>
+      <w:r>
+        <w:rPr>
+          <w:rFonts w:ascii="Times New Roman" w:hAnsi="Times New Roman" w:hint="default"/>
           <w:sz w:val="26"/>
           <w:szCs w:val="26"/>
           <w:shd w:val="clear" w:color="auto" w:fill="ffffff"/>
           <w:rtl w:val="0"/>
         </w:rPr>
-        <w:t>батьківського</w:t>
-      </w:r>
-      <w:r>
-        <w:rPr>
-          <w:rFonts w:ascii="Helvetica" w:hAnsi="Helvetica"/>
+        <w:t>класу</w:t>
+      </w:r>
+      <w:r>
+        <w:rPr>
+          <w:rFonts w:ascii="Times New Roman" w:hAnsi="Times New Roman"/>
           <w:sz w:val="26"/>
           <w:szCs w:val="26"/>
           <w:shd w:val="clear" w:color="auto" w:fill="ffffff"/>
           <w:rtl w:val="0"/>
         </w:rPr>
-        <w:t xml:space="preserve">) </w:t>
-      </w:r>
-      <w:r>
-        <w:rPr>
-          <w:rFonts w:ascii="Helvetica" w:hAnsi="Helvetica" w:hint="default"/>
+        <w:t>,</w:t>
+      </w:r>
+      <w:r>
+        <w:rPr>
+          <w:rFonts w:ascii="Times New Roman" w:hAnsi="Times New Roman"/>
           <w:sz w:val="26"/>
           <w:szCs w:val="26"/>
           <w:shd w:val="clear" w:color="auto" w:fill="ffffff"/>
           <w:rtl w:val="0"/>
-        </w:rPr>
-        <w:t>класу</w:t>
-      </w:r>
-      <w:r>
-        <w:rPr>
-          <w:rFonts w:ascii="Helvetica" w:hAnsi="Helvetica"/>
+          <w:lang w:val="en-US"/>
+        </w:rPr>
+        <w:t xml:space="preserve"> </w:t>
+      </w:r>
+      <w:r>
+        <w:rPr>
+          <w:rFonts w:ascii="Times New Roman" w:hAnsi="Times New Roman" w:hint="default"/>
           <w:sz w:val="26"/>
           <w:szCs w:val="26"/>
           <w:shd w:val="clear" w:color="auto" w:fill="ffffff"/>
           <w:rtl w:val="0"/>
         </w:rPr>
-        <w:t>,</w:t>
-      </w:r>
-    </w:p>
-    <w:p>
-      <w:pPr>
-        <w:pStyle w:val="Default"/>
-        <w:tabs>
-          <w:tab w:val="left" w:pos="720"/>
-          <w:tab w:val="left" w:pos="1440"/>
-          <w:tab w:val="left" w:pos="2160"/>
-          <w:tab w:val="left" w:pos="2880"/>
-          <w:tab w:val="left" w:pos="3600"/>
-          <w:tab w:val="left" w:pos="4320"/>
-          <w:tab w:val="left" w:pos="5040"/>
-          <w:tab w:val="left" w:pos="5760"/>
-          <w:tab w:val="left" w:pos="6480"/>
-          <w:tab w:val="left" w:pos="7200"/>
-          <w:tab w:val="left" w:pos="7920"/>
-          <w:tab w:val="left" w:pos="8640"/>
-          <w:tab w:val="left" w:pos="9360"/>
-        </w:tabs>
-        <w:bidi w:val="0"/>
-        <w:spacing w:before="0" w:line="168" w:lineRule="auto"/>
-        <w:ind w:left="0" w:right="0" w:firstLine="0"/>
-        <w:jc w:val="left"/>
-        <w:rPr>
-          <w:rFonts w:ascii="Arial" w:cs="Arial" w:hAnsi="Arial" w:eastAsia="Arial"/>
+        <w:t>але можуть бути також визначені нові компоненти або «перевизначені»</w:t>
+      </w:r>
+      <w:r>
+        <w:rPr>
+          <w:rFonts w:ascii="Times New Roman" w:hAnsi="Times New Roman"/>
           <w:sz w:val="26"/>
           <w:szCs w:val="26"/>
           <w:shd w:val="clear" w:color="auto" w:fill="ffffff"/>
           <w:rtl w:val="0"/>
-        </w:rPr>
-      </w:pPr>
-    </w:p>
-    <w:p>
-      <w:pPr>
-        <w:pStyle w:val="Default"/>
-        <w:tabs>
-          <w:tab w:val="left" w:pos="720"/>
-          <w:tab w:val="left" w:pos="1440"/>
-          <w:tab w:val="left" w:pos="2160"/>
-          <w:tab w:val="left" w:pos="2880"/>
-          <w:tab w:val="left" w:pos="3600"/>
-          <w:tab w:val="left" w:pos="4320"/>
-          <w:tab w:val="left" w:pos="5040"/>
-          <w:tab w:val="left" w:pos="5760"/>
-          <w:tab w:val="left" w:pos="6480"/>
-          <w:tab w:val="left" w:pos="7200"/>
-          <w:tab w:val="left" w:pos="7920"/>
-          <w:tab w:val="left" w:pos="8640"/>
-          <w:tab w:val="left" w:pos="9360"/>
-        </w:tabs>
-        <w:bidi w:val="0"/>
-        <w:spacing w:before="0" w:line="168" w:lineRule="auto"/>
-        <w:ind w:left="0" w:right="0" w:firstLine="0"/>
-        <w:jc w:val="left"/>
-        <w:rPr>
-          <w:rFonts w:ascii="Helvetica" w:cs="Helvetica" w:hAnsi="Helvetica" w:eastAsia="Helvetica"/>
+          <w:lang w:val="en-US"/>
+        </w:rPr>
+        <w:t xml:space="preserve"> </w:t>
+      </w:r>
+      <w:r>
+        <w:rPr>
+          <w:rFonts w:ascii="Times New Roman" w:hAnsi="Times New Roman" w:hint="default"/>
           <w:sz w:val="26"/>
           <w:szCs w:val="26"/>
           <w:shd w:val="clear" w:color="auto" w:fill="ffffff"/>
           <w:rtl w:val="0"/>
         </w:rPr>
-      </w:pPr>
-      <w:r>
-        <w:rPr>
-          <w:rFonts w:ascii="Helvetica" w:hAnsi="Helvetica" w:hint="default"/>
+        <w:t>визначення батьківських функцій і дано нові визначення</w:t>
+      </w:r>
+      <w:r>
+        <w:rPr>
+          <w:rFonts w:ascii="Times New Roman" w:hAnsi="Times New Roman"/>
           <w:sz w:val="26"/>
           <w:szCs w:val="26"/>
           <w:shd w:val="clear" w:color="auto" w:fill="ffffff"/>
           <w:rtl w:val="0"/>
         </w:rPr>
-        <w:t>але можуть бути також визначені нові компоненти або «перевизначені»</w:t>
-      </w:r>
-    </w:p>
-    <w:p>
-      <w:pPr>
-        <w:pStyle w:val="Default"/>
-        <w:tabs>
-          <w:tab w:val="left" w:pos="720"/>
-          <w:tab w:val="left" w:pos="1440"/>
-          <w:tab w:val="left" w:pos="2160"/>
-          <w:tab w:val="left" w:pos="2880"/>
-          <w:tab w:val="left" w:pos="3600"/>
-          <w:tab w:val="left" w:pos="4320"/>
-          <w:tab w:val="left" w:pos="5040"/>
-          <w:tab w:val="left" w:pos="5760"/>
-          <w:tab w:val="left" w:pos="6480"/>
-          <w:tab w:val="left" w:pos="7200"/>
-          <w:tab w:val="left" w:pos="7920"/>
-          <w:tab w:val="left" w:pos="8640"/>
-          <w:tab w:val="left" w:pos="9360"/>
-        </w:tabs>
-        <w:bidi w:val="0"/>
-        <w:spacing w:before="0" w:line="168" w:lineRule="auto"/>
-        <w:ind w:left="0" w:right="0" w:firstLine="0"/>
-        <w:jc w:val="left"/>
-        <w:rPr>
-          <w:rFonts w:ascii="Arial" w:cs="Arial" w:hAnsi="Arial" w:eastAsia="Arial"/>
+        <w:t xml:space="preserve">. </w:t>
+      </w:r>
+      <w:r>
+        <w:rPr>
+          <w:rFonts w:ascii="Times New Roman" w:hAnsi="Times New Roman" w:hint="default"/>
           <w:sz w:val="26"/>
           <w:szCs w:val="26"/>
           <w:shd w:val="clear" w:color="auto" w:fill="ffffff"/>
           <w:rtl w:val="0"/>
         </w:rPr>
-      </w:pPr>
-    </w:p>
-    <w:p>
-      <w:pPr>
-        <w:pStyle w:val="Default"/>
-        <w:tabs>
-          <w:tab w:val="left" w:pos="720"/>
-          <w:tab w:val="left" w:pos="1440"/>
-          <w:tab w:val="left" w:pos="2160"/>
-          <w:tab w:val="left" w:pos="2880"/>
-          <w:tab w:val="left" w:pos="3600"/>
-          <w:tab w:val="left" w:pos="4320"/>
-          <w:tab w:val="left" w:pos="5040"/>
-          <w:tab w:val="left" w:pos="5760"/>
-          <w:tab w:val="left" w:pos="6480"/>
-          <w:tab w:val="left" w:pos="7200"/>
-          <w:tab w:val="left" w:pos="7920"/>
-          <w:tab w:val="left" w:pos="8640"/>
-          <w:tab w:val="left" w:pos="9360"/>
-        </w:tabs>
-        <w:bidi w:val="0"/>
-        <w:spacing w:before="0" w:line="168" w:lineRule="auto"/>
-        <w:ind w:left="0" w:right="0" w:firstLine="0"/>
-        <w:jc w:val="left"/>
-        <w:rPr>
-          <w:rFonts w:ascii="Helvetica" w:cs="Helvetica" w:hAnsi="Helvetica" w:eastAsia="Helvetica"/>
+        <w:t>Прийнято</w:t>
+      </w:r>
+      <w:r>
+        <w:rPr>
+          <w:rFonts w:ascii="Times New Roman" w:hAnsi="Times New Roman"/>
           <w:sz w:val="26"/>
           <w:szCs w:val="26"/>
           <w:shd w:val="clear" w:color="auto" w:fill="ffffff"/>
           <w:rtl w:val="0"/>
-        </w:rPr>
-      </w:pPr>
-      <w:r>
-        <w:rPr>
-          <w:rFonts w:ascii="Helvetica" w:hAnsi="Helvetica" w:hint="default"/>
+          <w:lang w:val="en-US"/>
+        </w:rPr>
+        <w:t xml:space="preserve"> </w:t>
+      </w:r>
+      <w:r>
+        <w:rPr>
+          <w:rFonts w:ascii="Times New Roman" w:hAnsi="Times New Roman" w:hint="default"/>
           <w:sz w:val="26"/>
           <w:szCs w:val="26"/>
           <w:shd w:val="clear" w:color="auto" w:fill="ffffff"/>
           <w:rtl w:val="0"/>
         </w:rPr>
-        <w:t>визначення батьківських функцій і дано нові визначення</w:t>
-      </w:r>
-      <w:r>
-        <w:rPr>
-          <w:rFonts w:ascii="Helvetica" w:hAnsi="Helvetica"/>
+        <w:t>вважати</w:t>
+      </w:r>
+      <w:r>
+        <w:rPr>
+          <w:rFonts w:ascii="Times New Roman" w:hAnsi="Times New Roman"/>
           <w:sz w:val="26"/>
           <w:szCs w:val="26"/>
           <w:shd w:val="clear" w:color="auto" w:fill="ffffff"/>
           <w:rtl w:val="0"/>
         </w:rPr>
-        <w:t xml:space="preserve">. </w:t>
-      </w:r>
-      <w:r>
-        <w:rPr>
-          <w:rFonts w:ascii="Helvetica" w:hAnsi="Helvetica" w:hint="default"/>
+        <w:t xml:space="preserve">, </w:t>
+      </w:r>
+      <w:r>
+        <w:rPr>
+          <w:rFonts w:ascii="Times New Roman" w:hAnsi="Times New Roman" w:hint="default"/>
           <w:sz w:val="26"/>
           <w:szCs w:val="26"/>
           <w:shd w:val="clear" w:color="auto" w:fill="ffffff"/>
           <w:rtl w:val="0"/>
         </w:rPr>
-        <w:t>Прийнято</w:t>
-      </w:r>
-    </w:p>
-    <w:p>
-      <w:pPr>
-        <w:pStyle w:val="Default"/>
-        <w:tabs>
-          <w:tab w:val="left" w:pos="720"/>
-          <w:tab w:val="left" w:pos="1440"/>
-          <w:tab w:val="left" w:pos="2160"/>
-          <w:tab w:val="left" w:pos="2880"/>
-          <w:tab w:val="left" w:pos="3600"/>
-          <w:tab w:val="left" w:pos="4320"/>
-          <w:tab w:val="left" w:pos="5040"/>
-          <w:tab w:val="left" w:pos="5760"/>
-          <w:tab w:val="left" w:pos="6480"/>
-          <w:tab w:val="left" w:pos="7200"/>
-          <w:tab w:val="left" w:pos="7920"/>
-          <w:tab w:val="left" w:pos="8640"/>
-          <w:tab w:val="left" w:pos="9360"/>
-        </w:tabs>
-        <w:bidi w:val="0"/>
-        <w:spacing w:before="0" w:line="168" w:lineRule="auto"/>
-        <w:ind w:left="0" w:right="0" w:firstLine="0"/>
-        <w:jc w:val="left"/>
-        <w:rPr>
-          <w:rFonts w:ascii="Arial" w:cs="Arial" w:hAnsi="Arial" w:eastAsia="Arial"/>
+        <w:t>що клас А успадковує свої визначення від класу В</w:t>
+      </w:r>
+      <w:r>
+        <w:rPr>
+          <w:rFonts w:ascii="Times New Roman" w:hAnsi="Times New Roman"/>
           <w:sz w:val="26"/>
           <w:szCs w:val="26"/>
           <w:shd w:val="clear" w:color="auto" w:fill="ffffff"/>
           <w:rtl w:val="0"/>
         </w:rPr>
-      </w:pPr>
-    </w:p>
-    <w:p>
-      <w:pPr>
-        <w:pStyle w:val="Default"/>
-        <w:tabs>
-          <w:tab w:val="left" w:pos="720"/>
-          <w:tab w:val="left" w:pos="1440"/>
-          <w:tab w:val="left" w:pos="2160"/>
-          <w:tab w:val="left" w:pos="2880"/>
-          <w:tab w:val="left" w:pos="3600"/>
-          <w:tab w:val="left" w:pos="4320"/>
-          <w:tab w:val="left" w:pos="5040"/>
-          <w:tab w:val="left" w:pos="5760"/>
-          <w:tab w:val="left" w:pos="6480"/>
-          <w:tab w:val="left" w:pos="7200"/>
-          <w:tab w:val="left" w:pos="7920"/>
-          <w:tab w:val="left" w:pos="8640"/>
-          <w:tab w:val="left" w:pos="9360"/>
-        </w:tabs>
-        <w:bidi w:val="0"/>
-        <w:spacing w:before="0" w:line="168" w:lineRule="auto"/>
-        <w:ind w:left="0" w:right="0" w:firstLine="0"/>
-        <w:jc w:val="left"/>
-        <w:rPr>
-          <w:rFonts w:ascii="Helvetica" w:cs="Helvetica" w:hAnsi="Helvetica" w:eastAsia="Helvetica"/>
+        <w:t xml:space="preserve">, </w:t>
+      </w:r>
+      <w:r>
+        <w:rPr>
+          <w:rFonts w:ascii="Times New Roman" w:hAnsi="Times New Roman" w:hint="default"/>
           <w:sz w:val="26"/>
           <w:szCs w:val="26"/>
           <w:shd w:val="clear" w:color="auto" w:fill="ffffff"/>
           <w:rtl w:val="0"/>
         </w:rPr>
-      </w:pPr>
-      <w:r>
-        <w:rPr>
-          <w:rFonts w:ascii="Helvetica" w:hAnsi="Helvetica" w:hint="default"/>
+        <w:t>якщо клас А</w:t>
+      </w:r>
+      <w:r>
+        <w:rPr>
+          <w:rFonts w:ascii="Times New Roman" w:hAnsi="Times New Roman" w:hint="default"/>
           <w:sz w:val="26"/>
           <w:szCs w:val="26"/>
           <w:shd w:val="clear" w:color="auto" w:fill="ffffff"/>
           <w:rtl w:val="0"/>
-        </w:rPr>
-        <w:t>вважати</w:t>
-      </w:r>
-      <w:r>
-        <w:rPr>
-          <w:rFonts w:ascii="Helvetica" w:hAnsi="Helvetica"/>
+          <w:lang w:val="en-US"/>
+        </w:rPr>
+        <w:t xml:space="preserve"> Визначений </w:t>
+      </w:r>
+      <w:r>
+        <w:rPr>
+          <w:rFonts w:ascii="Times New Roman" w:hAnsi="Times New Roman" w:hint="default"/>
           <w:sz w:val="26"/>
           <w:szCs w:val="26"/>
           <w:shd w:val="clear" w:color="auto" w:fill="ffffff"/>
           <w:rtl w:val="0"/>
         </w:rPr>
-        <w:t xml:space="preserve">, </w:t>
-      </w:r>
-      <w:r>
-        <w:rPr>
-          <w:rFonts w:ascii="Helvetica" w:hAnsi="Helvetica" w:hint="default"/>
+        <w:t>на основі класу В зазначеним способом</w:t>
+      </w:r>
+      <w:r>
+        <w:rPr>
+          <w:rFonts w:ascii="Times New Roman" w:hAnsi="Times New Roman"/>
           <w:sz w:val="26"/>
           <w:szCs w:val="26"/>
           <w:shd w:val="clear" w:color="auto" w:fill="ffffff"/>
           <w:rtl w:val="0"/>
         </w:rPr>
-        <w:t>що клас А успадковує свої визначення від класу В</w:t>
-      </w:r>
-      <w:r>
-        <w:rPr>
-          <w:rFonts w:ascii="Helvetica" w:hAnsi="Helvetica"/>
+        <w:t>.</w:t>
+      </w:r>
+      <w:r>
+        <w:rPr>
+          <w:rFonts w:ascii="Times New Roman" w:hAnsi="Times New Roman"/>
           <w:sz w:val="26"/>
           <w:szCs w:val="26"/>
           <w:shd w:val="clear" w:color="auto" w:fill="ffffff"/>
           <w:rtl w:val="0"/>
-        </w:rPr>
-        <w:t xml:space="preserve">, </w:t>
-      </w:r>
-      <w:r>
-        <w:rPr>
-          <w:rFonts w:ascii="Helvetica" w:hAnsi="Helvetica" w:hint="default"/>
+          <w:lang w:val="en-US"/>
+        </w:rPr>
+        <w:t xml:space="preserve"> </w:t>
+      </w:r>
+      <w:r>
+        <w:rPr>
+          <w:rFonts w:ascii="Times New Roman" w:hAnsi="Times New Roman" w:hint="default"/>
           <w:sz w:val="26"/>
           <w:szCs w:val="26"/>
           <w:shd w:val="clear" w:color="auto" w:fill="ffffff"/>
           <w:rtl w:val="0"/>
         </w:rPr>
-        <w:t>якщо клас А</w:t>
-      </w:r>
-    </w:p>
-    <w:p>
-      <w:pPr>
-        <w:pStyle w:val="Default"/>
-        <w:tabs>
-          <w:tab w:val="left" w:pos="720"/>
-          <w:tab w:val="left" w:pos="1440"/>
-          <w:tab w:val="left" w:pos="2160"/>
-          <w:tab w:val="left" w:pos="2880"/>
-          <w:tab w:val="left" w:pos="3600"/>
-          <w:tab w:val="left" w:pos="4320"/>
-          <w:tab w:val="left" w:pos="5040"/>
-          <w:tab w:val="left" w:pos="5760"/>
-          <w:tab w:val="left" w:pos="6480"/>
-          <w:tab w:val="left" w:pos="7200"/>
-          <w:tab w:val="left" w:pos="7920"/>
-          <w:tab w:val="left" w:pos="8640"/>
-          <w:tab w:val="left" w:pos="9360"/>
-        </w:tabs>
-        <w:bidi w:val="0"/>
-        <w:spacing w:before="0" w:line="168" w:lineRule="auto"/>
-        <w:ind w:left="0" w:right="0" w:firstLine="0"/>
-        <w:jc w:val="left"/>
-        <w:rPr>
-          <w:rFonts w:ascii="Arial" w:cs="Arial" w:hAnsi="Arial" w:eastAsia="Arial"/>
+        <w:t>Класи можуть бути пов</w:t>
+      </w:r>
+      <w:r>
+        <w:rPr>
+          <w:rFonts w:ascii="Times New Roman" w:hAnsi="Times New Roman"/>
           <w:sz w:val="26"/>
           <w:szCs w:val="26"/>
           <w:shd w:val="clear" w:color="auto" w:fill="ffffff"/>
           <w:rtl w:val="0"/>
         </w:rPr>
-      </w:pPr>
-    </w:p>
-    <w:p>
-      <w:pPr>
-        <w:pStyle w:val="Default"/>
-        <w:tabs>
-          <w:tab w:val="left" w:pos="720"/>
-          <w:tab w:val="left" w:pos="1440"/>
-          <w:tab w:val="left" w:pos="2160"/>
-          <w:tab w:val="left" w:pos="2880"/>
-          <w:tab w:val="left" w:pos="3600"/>
-          <w:tab w:val="left" w:pos="4320"/>
-          <w:tab w:val="left" w:pos="5040"/>
-          <w:tab w:val="left" w:pos="5760"/>
-          <w:tab w:val="left" w:pos="6480"/>
-          <w:tab w:val="left" w:pos="7200"/>
-          <w:tab w:val="left" w:pos="7920"/>
-          <w:tab w:val="left" w:pos="8640"/>
-          <w:tab w:val="left" w:pos="9360"/>
-        </w:tabs>
-        <w:bidi w:val="0"/>
-        <w:spacing w:before="0" w:line="168" w:lineRule="auto"/>
-        <w:ind w:left="0" w:right="0" w:firstLine="0"/>
-        <w:jc w:val="left"/>
-        <w:rPr>
-          <w:rFonts w:ascii="Helvetica" w:cs="Helvetica" w:hAnsi="Helvetica" w:eastAsia="Helvetica"/>
+        <w:t>'</w:t>
+      </w:r>
+      <w:r>
+        <w:rPr>
+          <w:rFonts w:ascii="Times New Roman" w:hAnsi="Times New Roman" w:hint="default"/>
           <w:sz w:val="26"/>
           <w:szCs w:val="26"/>
           <w:shd w:val="clear" w:color="auto" w:fill="ffffff"/>
           <w:rtl w:val="0"/>
         </w:rPr>
-      </w:pPr>
-      <w:r>
-        <w:rPr>
-          <w:rFonts w:ascii="Helvetica" w:hAnsi="Helvetica" w:hint="default"/>
+        <w:t>язані один з одним різними відношеннями</w:t>
+      </w:r>
+      <w:r>
+        <w:rPr>
+          <w:rFonts w:ascii="Times New Roman" w:hAnsi="Times New Roman"/>
           <w:sz w:val="26"/>
           <w:szCs w:val="26"/>
           <w:shd w:val="clear" w:color="auto" w:fill="ffffff"/>
           <w:rtl w:val="0"/>
-          <w:lang w:val="en-US"/>
-        </w:rPr>
-        <w:t xml:space="preserve">Визначений </w:t>
-      </w:r>
-      <w:r>
-        <w:rPr>
-          <w:rFonts w:ascii="Helvetica" w:hAnsi="Helvetica" w:hint="default"/>
+        </w:rPr>
+        <w:t>.</w:t>
+      </w:r>
+      <w:r>
+        <w:rPr>
+          <w:rFonts w:ascii="Times New Roman" w:hAnsi="Times New Roman"/>
           <w:sz w:val="26"/>
           <w:szCs w:val="26"/>
           <w:shd w:val="clear" w:color="auto" w:fill="ffffff"/>
           <w:rtl w:val="0"/>
-        </w:rPr>
-        <w:t>на основі класу В зазначеним способом</w:t>
-      </w:r>
-      <w:r>
-        <w:rPr>
-          <w:rFonts w:ascii="Helvetica" w:hAnsi="Helvetica"/>
+          <w:lang w:val="en-US"/>
+        </w:rPr>
+        <w:t xml:space="preserve"> </w:t>
+      </w:r>
+      <w:r>
+        <w:rPr>
+          <w:rFonts w:ascii="Times New Roman" w:hAnsi="Times New Roman" w:hint="default"/>
           <w:sz w:val="26"/>
           <w:szCs w:val="26"/>
           <w:shd w:val="clear" w:color="auto" w:fill="ffffff"/>
           <w:rtl w:val="0"/>
         </w:rPr>
-        <w:t>.</w:t>
-      </w:r>
-    </w:p>
-    <w:p>
-      <w:pPr>
-        <w:pStyle w:val="Default"/>
-        <w:tabs>
-          <w:tab w:val="left" w:pos="720"/>
-          <w:tab w:val="left" w:pos="1440"/>
-          <w:tab w:val="left" w:pos="2160"/>
-          <w:tab w:val="left" w:pos="2880"/>
-          <w:tab w:val="left" w:pos="3600"/>
-          <w:tab w:val="left" w:pos="4320"/>
-          <w:tab w:val="left" w:pos="5040"/>
-          <w:tab w:val="left" w:pos="5760"/>
-          <w:tab w:val="left" w:pos="6480"/>
-          <w:tab w:val="left" w:pos="7200"/>
-          <w:tab w:val="left" w:pos="7920"/>
-          <w:tab w:val="left" w:pos="8640"/>
-          <w:tab w:val="left" w:pos="9360"/>
-        </w:tabs>
-        <w:bidi w:val="0"/>
-        <w:spacing w:before="0" w:line="168" w:lineRule="auto"/>
-        <w:ind w:left="0" w:right="0" w:firstLine="0"/>
-        <w:jc w:val="left"/>
-        <w:rPr>
-          <w:rFonts w:ascii="Arial" w:cs="Arial" w:hAnsi="Arial" w:eastAsia="Arial"/>
+        <w:t>При наслідуванні всі атрибути і методи батьківського класу успадковуються</w:t>
+      </w:r>
+      <w:r>
+        <w:rPr>
+          <w:rFonts w:ascii="Times New Roman" w:hAnsi="Times New Roman" w:hint="default"/>
           <w:sz w:val="26"/>
           <w:szCs w:val="26"/>
           <w:shd w:val="clear" w:color="auto" w:fill="ffffff"/>
           <w:rtl w:val="0"/>
-        </w:rPr>
-      </w:pPr>
-    </w:p>
-    <w:p>
-      <w:pPr>
-        <w:pStyle w:val="Default"/>
-        <w:tabs>
-          <w:tab w:val="left" w:pos="720"/>
-          <w:tab w:val="left" w:pos="1440"/>
-          <w:tab w:val="left" w:pos="2160"/>
-          <w:tab w:val="left" w:pos="2880"/>
-          <w:tab w:val="left" w:pos="3600"/>
-          <w:tab w:val="left" w:pos="4320"/>
-          <w:tab w:val="left" w:pos="5040"/>
-          <w:tab w:val="left" w:pos="5760"/>
-          <w:tab w:val="left" w:pos="6480"/>
-          <w:tab w:val="left" w:pos="7200"/>
-          <w:tab w:val="left" w:pos="7920"/>
-          <w:tab w:val="left" w:pos="8640"/>
-          <w:tab w:val="left" w:pos="9360"/>
-        </w:tabs>
-        <w:bidi w:val="0"/>
-        <w:spacing w:before="0" w:line="168" w:lineRule="auto"/>
-        <w:ind w:left="0" w:right="0" w:firstLine="0"/>
-        <w:jc w:val="left"/>
-        <w:rPr>
-          <w:rFonts w:ascii="Helvetica" w:cs="Helvetica" w:hAnsi="Helvetica" w:eastAsia="Helvetica"/>
+          <w:lang w:val="en-US"/>
+        </w:rPr>
+        <w:t xml:space="preserve"> Класом </w:t>
+      </w:r>
+      <w:r>
+        <w:rPr>
+          <w:rFonts w:ascii="Times New Roman" w:hAnsi="Times New Roman" w:hint="default"/>
           <w:sz w:val="26"/>
           <w:szCs w:val="26"/>
           <w:shd w:val="clear" w:color="auto" w:fill="ffffff"/>
           <w:rtl w:val="0"/>
         </w:rPr>
-      </w:pPr>
-      <w:r>
-        <w:rPr>
-          <w:rFonts w:ascii="Helvetica" w:hAnsi="Helvetica" w:hint="default"/>
+        <w:t>нащадком</w:t>
+      </w:r>
+      <w:r>
+        <w:rPr>
+          <w:rFonts w:ascii="Times New Roman" w:hAnsi="Times New Roman"/>
           <w:sz w:val="26"/>
           <w:szCs w:val="26"/>
           <w:shd w:val="clear" w:color="auto" w:fill="ffffff"/>
           <w:rtl w:val="0"/>
         </w:rPr>
-        <w:t>Класи можуть бути пов</w:t>
-      </w:r>
-      <w:r>
-        <w:rPr>
-          <w:rFonts w:ascii="Helvetica" w:hAnsi="Helvetica"/>
+        <w:t xml:space="preserve">. </w:t>
+      </w:r>
+      <w:r>
+        <w:rPr>
+          <w:rFonts w:ascii="Times New Roman" w:hAnsi="Times New Roman" w:hint="default"/>
           <w:sz w:val="26"/>
           <w:szCs w:val="26"/>
           <w:shd w:val="clear" w:color="auto" w:fill="ffffff"/>
           <w:rtl w:val="0"/>
         </w:rPr>
-        <w:t>'</w:t>
-      </w:r>
-      <w:r>
-        <w:rPr>
-          <w:rFonts w:ascii="Helvetica" w:hAnsi="Helvetica" w:hint="default"/>
+        <w:t>Наслідування може бути багаторівневим</w:t>
+      </w:r>
+      <w:r>
+        <w:rPr>
+          <w:rFonts w:ascii="Times New Roman" w:hAnsi="Times New Roman"/>
           <w:sz w:val="26"/>
           <w:szCs w:val="26"/>
           <w:shd w:val="clear" w:color="auto" w:fill="ffffff"/>
           <w:rtl w:val="0"/>
         </w:rPr>
-        <w:t>язані один з одним різними відношеннями</w:t>
-      </w:r>
-      <w:r>
-        <w:rPr>
-          <w:rFonts w:ascii="Helvetica" w:hAnsi="Helvetica"/>
+        <w:t xml:space="preserve">, </w:t>
+      </w:r>
+      <w:r>
+        <w:rPr>
+          <w:rFonts w:ascii="Times New Roman" w:hAnsi="Times New Roman" w:hint="default"/>
           <w:sz w:val="26"/>
           <w:szCs w:val="26"/>
           <w:shd w:val="clear" w:color="auto" w:fill="ffffff"/>
           <w:rtl w:val="0"/>
         </w:rPr>
-        <w:t>.</w:t>
-      </w:r>
-    </w:p>
-    <w:p>
-      <w:pPr>
-        <w:pStyle w:val="Default"/>
-        <w:tabs>
-          <w:tab w:val="left" w:pos="720"/>
-          <w:tab w:val="left" w:pos="1440"/>
-          <w:tab w:val="left" w:pos="2160"/>
-          <w:tab w:val="left" w:pos="2880"/>
-          <w:tab w:val="left" w:pos="3600"/>
-          <w:tab w:val="left" w:pos="4320"/>
-          <w:tab w:val="left" w:pos="5040"/>
-          <w:tab w:val="left" w:pos="5760"/>
-          <w:tab w:val="left" w:pos="6480"/>
-          <w:tab w:val="left" w:pos="7200"/>
-          <w:tab w:val="left" w:pos="7920"/>
-          <w:tab w:val="left" w:pos="8640"/>
-          <w:tab w:val="left" w:pos="9360"/>
-        </w:tabs>
-        <w:bidi w:val="0"/>
-        <w:spacing w:before="0" w:line="168" w:lineRule="auto"/>
-        <w:ind w:left="0" w:right="0" w:firstLine="0"/>
-        <w:jc w:val="left"/>
-        <w:rPr>
-          <w:rFonts w:ascii="Arial" w:cs="Arial" w:hAnsi="Arial" w:eastAsia="Arial"/>
+        <w:t>і тоді</w:t>
+      </w:r>
+      <w:r>
+        <w:rPr>
+          <w:rFonts w:ascii="Times New Roman" w:hAnsi="Times New Roman"/>
           <w:sz w:val="26"/>
           <w:szCs w:val="26"/>
           <w:shd w:val="clear" w:color="auto" w:fill="ffffff"/>
           <w:rtl w:val="0"/>
-        </w:rPr>
-      </w:pPr>
-    </w:p>
-    <w:p>
-      <w:pPr>
-        <w:pStyle w:val="Default"/>
-        <w:tabs>
-          <w:tab w:val="left" w:pos="720"/>
-          <w:tab w:val="left" w:pos="1440"/>
-          <w:tab w:val="left" w:pos="2160"/>
-          <w:tab w:val="left" w:pos="2880"/>
-          <w:tab w:val="left" w:pos="3600"/>
-          <w:tab w:val="left" w:pos="4320"/>
-          <w:tab w:val="left" w:pos="5040"/>
-          <w:tab w:val="left" w:pos="5760"/>
-          <w:tab w:val="left" w:pos="6480"/>
-          <w:tab w:val="left" w:pos="7200"/>
-          <w:tab w:val="left" w:pos="7920"/>
-          <w:tab w:val="left" w:pos="8640"/>
-          <w:tab w:val="left" w:pos="9360"/>
-        </w:tabs>
-        <w:bidi w:val="0"/>
-        <w:spacing w:before="0" w:line="168" w:lineRule="auto"/>
-        <w:ind w:left="0" w:right="0" w:firstLine="0"/>
-        <w:jc w:val="left"/>
-        <w:rPr>
-          <w:rFonts w:ascii="Helvetica" w:cs="Helvetica" w:hAnsi="Helvetica" w:eastAsia="Helvetica"/>
+          <w:lang w:val="en-US"/>
+        </w:rPr>
+        <w:t xml:space="preserve"> </w:t>
+      </w:r>
+      <w:r>
+        <w:rPr>
+          <w:rFonts w:ascii="Times New Roman" w:hAnsi="Times New Roman" w:hint="default"/>
           <w:sz w:val="26"/>
           <w:szCs w:val="26"/>
           <w:shd w:val="clear" w:color="auto" w:fill="ffffff"/>
           <w:rtl w:val="0"/>
         </w:rPr>
-      </w:pPr>
-      <w:r>
-        <w:rPr>
-          <w:rFonts w:ascii="Helvetica" w:hAnsi="Helvetica" w:hint="default"/>
+        <w:t>класи</w:t>
+      </w:r>
+      <w:r>
+        <w:rPr>
+          <w:rFonts w:ascii="Times New Roman" w:hAnsi="Times New Roman"/>
           <w:sz w:val="26"/>
           <w:szCs w:val="26"/>
           <w:shd w:val="clear" w:color="auto" w:fill="ffffff"/>
           <w:rtl w:val="0"/>
         </w:rPr>
-        <w:t>При наслідуванні всі атрибути і методи батьківського класу успадковуються</w:t>
-      </w:r>
-    </w:p>
-    <w:p>
-      <w:pPr>
-        <w:pStyle w:val="Default"/>
-        <w:tabs>
-          <w:tab w:val="left" w:pos="720"/>
-          <w:tab w:val="left" w:pos="1440"/>
-          <w:tab w:val="left" w:pos="2160"/>
-          <w:tab w:val="left" w:pos="2880"/>
-          <w:tab w:val="left" w:pos="3600"/>
-          <w:tab w:val="left" w:pos="4320"/>
-          <w:tab w:val="left" w:pos="5040"/>
-          <w:tab w:val="left" w:pos="5760"/>
-          <w:tab w:val="left" w:pos="6480"/>
-          <w:tab w:val="left" w:pos="7200"/>
-          <w:tab w:val="left" w:pos="7920"/>
-          <w:tab w:val="left" w:pos="8640"/>
-          <w:tab w:val="left" w:pos="9360"/>
-        </w:tabs>
-        <w:bidi w:val="0"/>
-        <w:spacing w:before="0" w:line="168" w:lineRule="auto"/>
-        <w:ind w:left="0" w:right="0" w:firstLine="0"/>
-        <w:jc w:val="left"/>
-        <w:rPr>
-          <w:rFonts w:ascii="Arial" w:cs="Arial" w:hAnsi="Arial" w:eastAsia="Arial"/>
+        <w:t xml:space="preserve">, </w:t>
+      </w:r>
+      <w:r>
+        <w:rPr>
+          <w:rFonts w:ascii="Times New Roman" w:hAnsi="Times New Roman" w:hint="default"/>
           <w:sz w:val="26"/>
           <w:szCs w:val="26"/>
           <w:shd w:val="clear" w:color="auto" w:fill="ffffff"/>
           <w:rtl w:val="0"/>
         </w:rPr>
-      </w:pPr>
-    </w:p>
-    <w:p>
-      <w:pPr>
-        <w:pStyle w:val="Default"/>
-        <w:tabs>
-          <w:tab w:val="left" w:pos="720"/>
-          <w:tab w:val="left" w:pos="1440"/>
-          <w:tab w:val="left" w:pos="2160"/>
-          <w:tab w:val="left" w:pos="2880"/>
-          <w:tab w:val="left" w:pos="3600"/>
-          <w:tab w:val="left" w:pos="4320"/>
-          <w:tab w:val="left" w:pos="5040"/>
-          <w:tab w:val="left" w:pos="5760"/>
-          <w:tab w:val="left" w:pos="6480"/>
-          <w:tab w:val="left" w:pos="7200"/>
-          <w:tab w:val="left" w:pos="7920"/>
-          <w:tab w:val="left" w:pos="8640"/>
-          <w:tab w:val="left" w:pos="9360"/>
-        </w:tabs>
-        <w:bidi w:val="0"/>
-        <w:spacing w:before="0" w:line="168" w:lineRule="auto"/>
-        <w:ind w:left="0" w:right="0" w:firstLine="0"/>
-        <w:jc w:val="left"/>
-        <w:rPr>
-          <w:rFonts w:ascii="Helvetica" w:cs="Helvetica" w:hAnsi="Helvetica" w:eastAsia="Helvetica"/>
+        <w:t>що знаходяться на нижніх рівнях ієрархії</w:t>
+      </w:r>
+      <w:r>
+        <w:rPr>
+          <w:rFonts w:ascii="Times New Roman" w:hAnsi="Times New Roman"/>
           <w:sz w:val="26"/>
           <w:szCs w:val="26"/>
           <w:shd w:val="clear" w:color="auto" w:fill="ffffff"/>
           <w:rtl w:val="0"/>
         </w:rPr>
-      </w:pPr>
-      <w:r>
-        <w:rPr>
-          <w:rFonts w:ascii="Helvetica" w:hAnsi="Helvetica" w:hint="default"/>
+        <w:t xml:space="preserve">, </w:t>
+      </w:r>
+      <w:r>
+        <w:rPr>
+          <w:rFonts w:ascii="Times New Roman" w:hAnsi="Times New Roman" w:hint="default"/>
           <w:sz w:val="26"/>
           <w:szCs w:val="26"/>
           <w:shd w:val="clear" w:color="auto" w:fill="ffffff"/>
           <w:rtl w:val="0"/>
-          <w:lang w:val="en-US"/>
-        </w:rPr>
-        <w:t xml:space="preserve">Класом </w:t>
-      </w:r>
-      <w:r>
-        <w:rPr>
-          <w:rFonts w:ascii="Helvetica" w:hAnsi="Helvetica" w:hint="default"/>
+        </w:rPr>
+        <w:t>успадкують всі</w:t>
+      </w:r>
+      <w:r>
+        <w:rPr>
+          <w:rFonts w:ascii="Times New Roman" w:hAnsi="Times New Roman"/>
           <w:sz w:val="26"/>
           <w:szCs w:val="26"/>
           <w:shd w:val="clear" w:color="auto" w:fill="ffffff"/>
           <w:rtl w:val="0"/>
-        </w:rPr>
-        <w:t>нащадком</w:t>
-      </w:r>
-      <w:r>
-        <w:rPr>
-          <w:rFonts w:ascii="Helvetica" w:hAnsi="Helvetica"/>
+          <w:lang w:val="ru-RU"/>
+        </w:rPr>
+        <w:t xml:space="preserve"> </w:t>
+      </w:r>
+      <w:r>
+        <w:rPr>
+          <w:rFonts w:ascii="Times New Roman" w:hAnsi="Times New Roman" w:hint="default"/>
           <w:sz w:val="26"/>
           <w:szCs w:val="26"/>
           <w:shd w:val="clear" w:color="auto" w:fill="ffffff"/>
           <w:rtl w:val="0"/>
         </w:rPr>
-        <w:t xml:space="preserve">. </w:t>
-      </w:r>
-      <w:r>
-        <w:rPr>
-          <w:rFonts w:ascii="Helvetica" w:hAnsi="Helvetica" w:hint="default"/>
+        <w:t xml:space="preserve">властивості </w:t>
+      </w:r>
+      <w:r>
+        <w:rPr>
+          <w:rFonts w:ascii="Times New Roman" w:hAnsi="Times New Roman"/>
           <w:sz w:val="26"/>
           <w:szCs w:val="26"/>
           <w:shd w:val="clear" w:color="auto" w:fill="ffffff"/>
           <w:rtl w:val="0"/>
         </w:rPr>
-        <w:t>Наслідування може бути багаторівневим</w:t>
-      </w:r>
-      <w:r>
-        <w:rPr>
-          <w:rFonts w:ascii="Helvetica" w:hAnsi="Helvetica"/>
+        <w:t>(</w:t>
+      </w:r>
+      <w:r>
+        <w:rPr>
+          <w:rFonts w:ascii="Times New Roman" w:hAnsi="Times New Roman" w:hint="default"/>
           <w:sz w:val="26"/>
           <w:szCs w:val="26"/>
           <w:shd w:val="clear" w:color="auto" w:fill="ffffff"/>
           <w:rtl w:val="0"/>
         </w:rPr>
-        <w:t xml:space="preserve">, </w:t>
-      </w:r>
-      <w:r>
-        <w:rPr>
-          <w:rFonts w:ascii="Helvetica" w:hAnsi="Helvetica" w:hint="default"/>
+        <w:t>атрибути і методи</w:t>
+      </w:r>
+      <w:r>
+        <w:rPr>
+          <w:rFonts w:ascii="Times New Roman" w:hAnsi="Times New Roman"/>
           <w:sz w:val="26"/>
           <w:szCs w:val="26"/>
           <w:shd w:val="clear" w:color="auto" w:fill="ffffff"/>
           <w:rtl w:val="0"/>
         </w:rPr>
-        <w:t>і тоді</w:t>
-      </w:r>
-    </w:p>
-    <w:p>
-      <w:pPr>
-        <w:pStyle w:val="Default"/>
-        <w:tabs>
-          <w:tab w:val="left" w:pos="720"/>
-          <w:tab w:val="left" w:pos="1440"/>
-          <w:tab w:val="left" w:pos="2160"/>
-          <w:tab w:val="left" w:pos="2880"/>
-          <w:tab w:val="left" w:pos="3600"/>
-          <w:tab w:val="left" w:pos="4320"/>
-          <w:tab w:val="left" w:pos="5040"/>
-          <w:tab w:val="left" w:pos="5760"/>
-          <w:tab w:val="left" w:pos="6480"/>
-          <w:tab w:val="left" w:pos="7200"/>
-          <w:tab w:val="left" w:pos="7920"/>
-          <w:tab w:val="left" w:pos="8640"/>
-          <w:tab w:val="left" w:pos="9360"/>
-        </w:tabs>
-        <w:bidi w:val="0"/>
-        <w:spacing w:before="0" w:line="168" w:lineRule="auto"/>
-        <w:ind w:left="0" w:right="0" w:firstLine="0"/>
-        <w:jc w:val="left"/>
-        <w:rPr>
-          <w:rFonts w:ascii="Arial" w:cs="Arial" w:hAnsi="Arial" w:eastAsia="Arial"/>
+        <w:t xml:space="preserve">) </w:t>
+      </w:r>
+      <w:r>
+        <w:rPr>
+          <w:rFonts w:ascii="Times New Roman" w:hAnsi="Times New Roman" w:hint="default"/>
           <w:sz w:val="26"/>
           <w:szCs w:val="26"/>
           <w:shd w:val="clear" w:color="auto" w:fill="ffffff"/>
           <w:rtl w:val="0"/>
         </w:rPr>
-      </w:pPr>
-    </w:p>
-    <w:p>
-      <w:pPr>
-        <w:pStyle w:val="Default"/>
-        <w:tabs>
-          <w:tab w:val="left" w:pos="720"/>
-          <w:tab w:val="left" w:pos="1440"/>
-          <w:tab w:val="left" w:pos="2160"/>
-          <w:tab w:val="left" w:pos="2880"/>
-          <w:tab w:val="left" w:pos="3600"/>
-          <w:tab w:val="left" w:pos="4320"/>
-          <w:tab w:val="left" w:pos="5040"/>
-          <w:tab w:val="left" w:pos="5760"/>
-          <w:tab w:val="left" w:pos="6480"/>
-          <w:tab w:val="left" w:pos="7200"/>
-          <w:tab w:val="left" w:pos="7920"/>
-          <w:tab w:val="left" w:pos="8640"/>
-          <w:tab w:val="left" w:pos="9360"/>
-        </w:tabs>
-        <w:bidi w:val="0"/>
-        <w:spacing w:before="0" w:line="168" w:lineRule="auto"/>
-        <w:ind w:left="0" w:right="0" w:firstLine="0"/>
-        <w:jc w:val="left"/>
-        <w:rPr>
-          <w:rFonts w:ascii="Helvetica" w:cs="Helvetica" w:hAnsi="Helvetica" w:eastAsia="Helvetica"/>
+        <w:t>всіх</w:t>
+      </w:r>
+      <w:r>
+        <w:rPr>
+          <w:rFonts w:ascii="Times New Roman" w:hAnsi="Times New Roman"/>
           <w:sz w:val="26"/>
           <w:szCs w:val="26"/>
           <w:shd w:val="clear" w:color="auto" w:fill="ffffff"/>
           <w:rtl w:val="0"/>
-        </w:rPr>
-      </w:pPr>
-      <w:r>
-        <w:rPr>
-          <w:rFonts w:ascii="Helvetica" w:hAnsi="Helvetica" w:hint="default"/>
+          <w:lang w:val="ru-RU"/>
+        </w:rPr>
+        <w:t xml:space="preserve"> </w:t>
+      </w:r>
+      <w:r>
+        <w:rPr>
+          <w:rFonts w:ascii="Times New Roman" w:hAnsi="Times New Roman" w:hint="default"/>
           <w:sz w:val="26"/>
           <w:szCs w:val="26"/>
           <w:shd w:val="clear" w:color="auto" w:fill="ffffff"/>
           <w:rtl w:val="0"/>
         </w:rPr>
-        <w:t>класи</w:t>
-      </w:r>
-      <w:r>
-        <w:rPr>
-          <w:rFonts w:ascii="Helvetica" w:hAnsi="Helvetica"/>
+        <w:t>класів</w:t>
+      </w:r>
+      <w:r>
+        <w:rPr>
+          <w:rFonts w:ascii="Times New Roman" w:hAnsi="Times New Roman"/>
           <w:sz w:val="26"/>
           <w:szCs w:val="26"/>
           <w:shd w:val="clear" w:color="auto" w:fill="ffffff"/>
@@ -2725,696 +2287,565 @@
       </w:r>
       <w:r>
         <w:rPr>
-          <w:rFonts w:ascii="Helvetica" w:hAnsi="Helvetica" w:hint="default"/>
+          <w:rFonts w:ascii="Times New Roman" w:hAnsi="Times New Roman" w:hint="default"/>
           <w:sz w:val="26"/>
           <w:szCs w:val="26"/>
           <w:shd w:val="clear" w:color="auto" w:fill="ffffff"/>
           <w:rtl w:val="0"/>
         </w:rPr>
-        <w:t>що знаходяться на нижніх рівнях ієрархії</w:t>
-      </w:r>
-      <w:r>
-        <w:rPr>
-          <w:rFonts w:ascii="Helvetica" w:hAnsi="Helvetica"/>
+        <w:t>прямими або непрямими</w:t>
+      </w:r>
+      <w:r>
+        <w:rPr>
+          <w:rFonts w:ascii="Times New Roman" w:hAnsi="Times New Roman"/>
           <w:sz w:val="26"/>
           <w:szCs w:val="26"/>
           <w:shd w:val="clear" w:color="auto" w:fill="ffffff"/>
           <w:rtl w:val="0"/>
-        </w:rPr>
-        <w:t xml:space="preserve">, </w:t>
-      </w:r>
-      <w:r>
-        <w:rPr>
-          <w:rFonts w:ascii="Helvetica" w:hAnsi="Helvetica" w:hint="default"/>
+          <w:lang w:val="en-US"/>
+        </w:rPr>
+        <w:t xml:space="preserve"> </w:t>
+      </w:r>
+      <w:r>
+        <w:rPr>
+          <w:rFonts w:ascii="Times New Roman" w:hAnsi="Times New Roman" w:hint="default"/>
           <w:sz w:val="26"/>
           <w:szCs w:val="26"/>
           <w:shd w:val="clear" w:color="auto" w:fill="ffffff"/>
           <w:rtl w:val="0"/>
         </w:rPr>
-        <w:t>успадкують всі</w:t>
-      </w:r>
-      <w:r>
-        <w:rPr>
-          <w:rFonts w:ascii="Helvetica" w:hAnsi="Helvetica"/>
+        <w:t>нащадками яких вони є</w:t>
+      </w:r>
+      <w:r>
+        <w:rPr>
+          <w:rFonts w:ascii="Times New Roman" w:hAnsi="Times New Roman"/>
           <w:sz w:val="26"/>
           <w:szCs w:val="26"/>
           <w:shd w:val="clear" w:color="auto" w:fill="ffffff"/>
           <w:rtl w:val="0"/>
-          <w:lang w:val="ru-RU"/>
-        </w:rPr>
-        <w:t xml:space="preserve"> </w:t>
-      </w:r>
-      <w:r>
-        <w:rPr>
-          <w:rFonts w:ascii="Helvetica" w:hAnsi="Helvetica" w:hint="default"/>
+        </w:rPr>
+        <w:t>.</w:t>
+      </w:r>
+    </w:p>
+    <w:p>
+      <w:pPr>
+        <w:pStyle w:val="Default"/>
+        <w:tabs>
+          <w:tab w:val="left" w:pos="720"/>
+          <w:tab w:val="left" w:pos="1440"/>
+          <w:tab w:val="left" w:pos="2160"/>
+          <w:tab w:val="left" w:pos="2880"/>
+          <w:tab w:val="left" w:pos="3600"/>
+          <w:tab w:val="left" w:pos="4320"/>
+          <w:tab w:val="left" w:pos="5040"/>
+          <w:tab w:val="left" w:pos="5760"/>
+          <w:tab w:val="left" w:pos="6480"/>
+          <w:tab w:val="left" w:pos="7200"/>
+          <w:tab w:val="left" w:pos="7920"/>
+          <w:tab w:val="left" w:pos="8640"/>
+          <w:tab w:val="left" w:pos="9360"/>
+        </w:tabs>
+        <w:bidi w:val="0"/>
+        <w:spacing w:before="0"/>
+        <w:ind w:left="0" w:right="0" w:firstLine="0"/>
+        <w:jc w:val="left"/>
+        <w:rPr>
+          <w:rFonts w:ascii="Times New Roman" w:cs="Times New Roman" w:hAnsi="Times New Roman" w:eastAsia="Times New Roman"/>
+          <w:sz w:val="26"/>
+          <w:szCs w:val="26"/>
+          <w:rtl w:val="0"/>
+        </w:rPr>
+      </w:pPr>
+    </w:p>
+    <w:p>
+      <w:pPr>
+        <w:pStyle w:val="Default"/>
+        <w:tabs>
+          <w:tab w:val="left" w:pos="720"/>
+          <w:tab w:val="left" w:pos="1440"/>
+          <w:tab w:val="left" w:pos="2160"/>
+          <w:tab w:val="left" w:pos="2880"/>
+          <w:tab w:val="left" w:pos="3600"/>
+          <w:tab w:val="left" w:pos="4320"/>
+          <w:tab w:val="left" w:pos="5040"/>
+          <w:tab w:val="left" w:pos="5760"/>
+          <w:tab w:val="left" w:pos="6480"/>
+          <w:tab w:val="left" w:pos="7200"/>
+          <w:tab w:val="left" w:pos="7920"/>
+          <w:tab w:val="left" w:pos="8640"/>
+          <w:tab w:val="left" w:pos="9360"/>
+        </w:tabs>
+        <w:bidi w:val="0"/>
+        <w:spacing w:before="0"/>
+        <w:ind w:left="0" w:right="0" w:firstLine="0"/>
+        <w:jc w:val="left"/>
+        <w:rPr>
+          <w:rFonts w:ascii="Times New Roman" w:cs="Times New Roman" w:hAnsi="Times New Roman" w:eastAsia="Times New Roman"/>
           <w:sz w:val="26"/>
           <w:szCs w:val="26"/>
           <w:shd w:val="clear" w:color="auto" w:fill="ffffff"/>
           <w:rtl w:val="0"/>
         </w:rPr>
-        <w:t xml:space="preserve">властивості </w:t>
-      </w:r>
-    </w:p>
-    <w:p>
-      <w:pPr>
-        <w:pStyle w:val="Default"/>
-        <w:tabs>
-          <w:tab w:val="left" w:pos="720"/>
-          <w:tab w:val="left" w:pos="1440"/>
-          <w:tab w:val="left" w:pos="2160"/>
-          <w:tab w:val="left" w:pos="2880"/>
-          <w:tab w:val="left" w:pos="3600"/>
-          <w:tab w:val="left" w:pos="4320"/>
-          <w:tab w:val="left" w:pos="5040"/>
-          <w:tab w:val="left" w:pos="5760"/>
-          <w:tab w:val="left" w:pos="6480"/>
-          <w:tab w:val="left" w:pos="7200"/>
-          <w:tab w:val="left" w:pos="7920"/>
-          <w:tab w:val="left" w:pos="8640"/>
-          <w:tab w:val="left" w:pos="9360"/>
-        </w:tabs>
-        <w:bidi w:val="0"/>
-        <w:spacing w:before="0" w:line="168" w:lineRule="auto"/>
-        <w:ind w:left="0" w:right="0" w:firstLine="0"/>
-        <w:jc w:val="left"/>
-        <w:rPr>
-          <w:rFonts w:ascii="Helvetica" w:cs="Helvetica" w:hAnsi="Helvetica" w:eastAsia="Helvetica"/>
+      </w:pPr>
+      <w:r>
+        <w:rPr>
+          <w:rFonts w:ascii="Times New Roman" w:hAnsi="Times New Roman" w:hint="default"/>
           <w:sz w:val="26"/>
           <w:szCs w:val="26"/>
           <w:shd w:val="clear" w:color="auto" w:fill="ffffff"/>
           <w:rtl w:val="0"/>
         </w:rPr>
-      </w:pPr>
-      <w:r>
-        <w:rPr>
-          <w:rFonts w:ascii="Helvetica" w:cs="Helvetica" w:hAnsi="Helvetica" w:eastAsia="Helvetica"/>
+        <w:t>Крім одиничного</w:t>
+      </w:r>
+      <w:r>
+        <w:rPr>
+          <w:rFonts w:ascii="Times New Roman" w:hAnsi="Times New Roman"/>
           <w:sz w:val="26"/>
           <w:szCs w:val="26"/>
           <w:shd w:val="clear" w:color="auto" w:fill="ffffff"/>
           <w:rtl w:val="0"/>
         </w:rPr>
-        <w:br w:type="textWrapping"/>
-      </w:r>
-      <w:r>
-        <w:rPr>
-          <w:rFonts w:ascii="Helvetica" w:hAnsi="Helvetica"/>
+        <w:t xml:space="preserve">, </w:t>
+      </w:r>
+      <w:r>
+        <w:rPr>
+          <w:rFonts w:ascii="Times New Roman" w:hAnsi="Times New Roman" w:hint="default"/>
           <w:sz w:val="26"/>
           <w:szCs w:val="26"/>
           <w:shd w:val="clear" w:color="auto" w:fill="ffffff"/>
           <w:rtl w:val="0"/>
         </w:rPr>
-        <w:t>(</w:t>
-      </w:r>
-      <w:r>
-        <w:rPr>
-          <w:rFonts w:ascii="Helvetica" w:hAnsi="Helvetica" w:hint="default"/>
+        <w:t>існує і</w:t>
+      </w:r>
+      <w:r>
+        <w:rPr>
+          <w:rFonts w:ascii="Times New Roman" w:hAnsi="Times New Roman"/>
           <w:sz w:val="26"/>
           <w:szCs w:val="26"/>
           <w:shd w:val="clear" w:color="auto" w:fill="ffffff"/>
           <w:rtl w:val="0"/>
-        </w:rPr>
-        <w:t>атрибути і методи</w:t>
-      </w:r>
-      <w:r>
-        <w:rPr>
-          <w:rFonts w:ascii="Helvetica" w:hAnsi="Helvetica"/>
+          <w:lang w:val="ru-RU"/>
+        </w:rPr>
+        <w:t xml:space="preserve"> </w:t>
+      </w:r>
+      <w:r>
+        <w:rPr>
+          <w:rFonts w:ascii="Times New Roman" w:hAnsi="Times New Roman" w:hint="default"/>
           <w:sz w:val="26"/>
           <w:szCs w:val="26"/>
           <w:shd w:val="clear" w:color="auto" w:fill="ffffff"/>
           <w:rtl w:val="0"/>
-        </w:rPr>
-        <w:t xml:space="preserve">) </w:t>
-      </w:r>
-      <w:r>
-        <w:rPr>
-          <w:rFonts w:ascii="Helvetica" w:hAnsi="Helvetica" w:hint="default"/>
+          <w:lang w:val="ru-RU"/>
+        </w:rPr>
+        <w:t>множинне</w:t>
+      </w:r>
+      <w:r>
+        <w:rPr>
+          <w:rFonts w:ascii="Times New Roman" w:hAnsi="Times New Roman"/>
           <w:sz w:val="26"/>
           <w:szCs w:val="26"/>
           <w:shd w:val="clear" w:color="auto" w:fill="ffffff"/>
           <w:rtl w:val="0"/>
-        </w:rPr>
-        <w:t>всіх</w:t>
-      </w:r>
-      <w:r>
-        <w:rPr>
-          <w:rFonts w:ascii="Helvetica" w:hAnsi="Helvetica"/>
+          <w:lang w:val="ru-RU"/>
+        </w:rPr>
+        <w:t xml:space="preserve"> </w:t>
+      </w:r>
+      <w:r>
+        <w:rPr>
+          <w:rFonts w:ascii="Times New Roman" w:hAnsi="Times New Roman" w:hint="default"/>
           <w:sz w:val="26"/>
           <w:szCs w:val="26"/>
           <w:shd w:val="clear" w:color="auto" w:fill="ffffff"/>
           <w:rtl w:val="0"/>
-          <w:lang w:val="ru-RU"/>
-        </w:rPr>
-        <w:t xml:space="preserve"> </w:t>
-      </w:r>
-      <w:r>
-        <w:rPr>
-          <w:rFonts w:ascii="Helvetica" w:hAnsi="Helvetica" w:hint="default"/>
+        </w:rPr>
+        <w:t>наслідування</w:t>
+      </w:r>
+      <w:r>
+        <w:rPr>
+          <w:rFonts w:ascii="Times New Roman" w:hAnsi="Times New Roman"/>
           <w:sz w:val="26"/>
           <w:szCs w:val="26"/>
           <w:shd w:val="clear" w:color="auto" w:fill="ffffff"/>
           <w:rtl w:val="0"/>
         </w:rPr>
-        <w:t>класів</w:t>
-      </w:r>
-      <w:r>
-        <w:rPr>
-          <w:rFonts w:ascii="Helvetica" w:hAnsi="Helvetica"/>
+        <w:t xml:space="preserve">, </w:t>
+      </w:r>
+      <w:r>
+        <w:rPr>
+          <w:rFonts w:ascii="Times New Roman" w:hAnsi="Times New Roman" w:hint="default"/>
           <w:sz w:val="26"/>
           <w:szCs w:val="26"/>
           <w:shd w:val="clear" w:color="auto" w:fill="ffffff"/>
           <w:rtl w:val="0"/>
         </w:rPr>
-        <w:t xml:space="preserve">, </w:t>
-      </w:r>
-      <w:r>
-        <w:rPr>
-          <w:rFonts w:ascii="Helvetica" w:hAnsi="Helvetica" w:hint="default"/>
+        <w:t>коли клас наслідує</w:t>
+      </w:r>
+      <w:r>
+        <w:rPr>
+          <w:rFonts w:ascii="Times New Roman" w:hAnsi="Times New Roman"/>
           <w:sz w:val="26"/>
           <w:szCs w:val="26"/>
           <w:shd w:val="clear" w:color="auto" w:fill="ffffff"/>
           <w:rtl w:val="0"/>
-        </w:rPr>
-        <w:t>прямими або непрямими</w:t>
-      </w:r>
-    </w:p>
-    <w:p>
-      <w:pPr>
-        <w:pStyle w:val="Default"/>
-        <w:tabs>
-          <w:tab w:val="left" w:pos="720"/>
-          <w:tab w:val="left" w:pos="1440"/>
-          <w:tab w:val="left" w:pos="2160"/>
-          <w:tab w:val="left" w:pos="2880"/>
-          <w:tab w:val="left" w:pos="3600"/>
-          <w:tab w:val="left" w:pos="4320"/>
-          <w:tab w:val="left" w:pos="5040"/>
-          <w:tab w:val="left" w:pos="5760"/>
-          <w:tab w:val="left" w:pos="6480"/>
-          <w:tab w:val="left" w:pos="7200"/>
-          <w:tab w:val="left" w:pos="7920"/>
-          <w:tab w:val="left" w:pos="8640"/>
-          <w:tab w:val="left" w:pos="9360"/>
-        </w:tabs>
-        <w:bidi w:val="0"/>
-        <w:spacing w:before="0" w:line="168" w:lineRule="auto"/>
-        <w:ind w:left="0" w:right="0" w:firstLine="0"/>
-        <w:jc w:val="left"/>
-        <w:rPr>
-          <w:rFonts w:ascii="Arial" w:cs="Arial" w:hAnsi="Arial" w:eastAsia="Arial"/>
+          <w:lang w:val="en-US"/>
+        </w:rPr>
+        <w:t xml:space="preserve"> </w:t>
+      </w:r>
+      <w:r>
+        <w:rPr>
+          <w:rFonts w:ascii="Times New Roman" w:hAnsi="Times New Roman" w:hint="default"/>
           <w:sz w:val="26"/>
           <w:szCs w:val="26"/>
           <w:shd w:val="clear" w:color="auto" w:fill="ffffff"/>
           <w:rtl w:val="0"/>
         </w:rPr>
-      </w:pPr>
-    </w:p>
-    <w:p>
-      <w:pPr>
-        <w:pStyle w:val="Default"/>
-        <w:tabs>
-          <w:tab w:val="left" w:pos="720"/>
-          <w:tab w:val="left" w:pos="1440"/>
-          <w:tab w:val="left" w:pos="2160"/>
-          <w:tab w:val="left" w:pos="2880"/>
-          <w:tab w:val="left" w:pos="3600"/>
-          <w:tab w:val="left" w:pos="4320"/>
-          <w:tab w:val="left" w:pos="5040"/>
-          <w:tab w:val="left" w:pos="5760"/>
-          <w:tab w:val="left" w:pos="6480"/>
-          <w:tab w:val="left" w:pos="7200"/>
-          <w:tab w:val="left" w:pos="7920"/>
-          <w:tab w:val="left" w:pos="8640"/>
-          <w:tab w:val="left" w:pos="9360"/>
-        </w:tabs>
-        <w:bidi w:val="0"/>
-        <w:spacing w:before="0" w:line="168" w:lineRule="auto"/>
-        <w:ind w:left="0" w:right="0" w:firstLine="0"/>
-        <w:jc w:val="left"/>
-        <w:rPr>
-          <w:rFonts w:ascii="Helvetica" w:cs="Helvetica" w:hAnsi="Helvetica" w:eastAsia="Helvetica"/>
+        <w:t>відразу кілька класів</w:t>
+      </w:r>
+      <w:r>
+        <w:rPr>
+          <w:rFonts w:ascii="Times New Roman" w:hAnsi="Times New Roman"/>
           <w:sz w:val="26"/>
           <w:szCs w:val="26"/>
           <w:shd w:val="clear" w:color="auto" w:fill="ffffff"/>
           <w:rtl w:val="0"/>
         </w:rPr>
-      </w:pPr>
-      <w:r>
-        <w:rPr>
-          <w:rFonts w:ascii="Helvetica" w:hAnsi="Helvetica" w:hint="default"/>
+        <w:t xml:space="preserve">. </w:t>
+      </w:r>
+      <w:r>
+        <w:rPr>
+          <w:rFonts w:ascii="Times New Roman" w:hAnsi="Times New Roman" w:hint="default"/>
           <w:sz w:val="26"/>
           <w:szCs w:val="26"/>
           <w:shd w:val="clear" w:color="auto" w:fill="ffffff"/>
           <w:rtl w:val="0"/>
         </w:rPr>
-        <w:t>нащадками яких вони є</w:t>
-      </w:r>
-      <w:r>
-        <w:rPr>
-          <w:rFonts w:ascii="Helvetica" w:hAnsi="Helvetica"/>
+        <w:t>При цьому він успадкує властивості всіх класів</w:t>
+      </w:r>
+      <w:r>
+        <w:rPr>
+          <w:rFonts w:ascii="Times New Roman" w:hAnsi="Times New Roman"/>
           <w:sz w:val="26"/>
           <w:szCs w:val="26"/>
           <w:shd w:val="clear" w:color="auto" w:fill="ffffff"/>
           <w:rtl w:val="0"/>
         </w:rPr>
-        <w:t>.</w:t>
-      </w:r>
-    </w:p>
-    <w:p>
-      <w:pPr>
-        <w:pStyle w:val="Default"/>
-        <w:tabs>
-          <w:tab w:val="left" w:pos="720"/>
-          <w:tab w:val="left" w:pos="1440"/>
-          <w:tab w:val="left" w:pos="2160"/>
-          <w:tab w:val="left" w:pos="2880"/>
-          <w:tab w:val="left" w:pos="3600"/>
-          <w:tab w:val="left" w:pos="4320"/>
-          <w:tab w:val="left" w:pos="5040"/>
-          <w:tab w:val="left" w:pos="5760"/>
-          <w:tab w:val="left" w:pos="6480"/>
-          <w:tab w:val="left" w:pos="7200"/>
-          <w:tab w:val="left" w:pos="7920"/>
-          <w:tab w:val="left" w:pos="8640"/>
-          <w:tab w:val="left" w:pos="9360"/>
-        </w:tabs>
-        <w:bidi w:val="0"/>
-        <w:spacing w:before="0" w:line="168" w:lineRule="auto"/>
-        <w:ind w:left="0" w:right="0" w:firstLine="0"/>
-        <w:jc w:val="left"/>
-        <w:rPr>
-          <w:rFonts w:ascii="Arial" w:cs="Arial" w:hAnsi="Arial" w:eastAsia="Arial"/>
+        <w:t>,</w:t>
+      </w:r>
+      <w:r>
+        <w:rPr>
+          <w:rFonts w:ascii="Times New Roman" w:hAnsi="Times New Roman"/>
           <w:sz w:val="26"/>
           <w:szCs w:val="26"/>
           <w:shd w:val="clear" w:color="auto" w:fill="ffffff"/>
           <w:rtl w:val="0"/>
-        </w:rPr>
-      </w:pPr>
-    </w:p>
-    <w:p>
-      <w:pPr>
-        <w:pStyle w:val="Default"/>
-        <w:tabs>
-          <w:tab w:val="left" w:pos="720"/>
-          <w:tab w:val="left" w:pos="1440"/>
-          <w:tab w:val="left" w:pos="2160"/>
-          <w:tab w:val="left" w:pos="2880"/>
-          <w:tab w:val="left" w:pos="3600"/>
-          <w:tab w:val="left" w:pos="4320"/>
-          <w:tab w:val="left" w:pos="5040"/>
-          <w:tab w:val="left" w:pos="5760"/>
-          <w:tab w:val="left" w:pos="6480"/>
-          <w:tab w:val="left" w:pos="7200"/>
-          <w:tab w:val="left" w:pos="7920"/>
-          <w:tab w:val="left" w:pos="8640"/>
-          <w:tab w:val="left" w:pos="9360"/>
-        </w:tabs>
-        <w:bidi w:val="0"/>
-        <w:spacing w:before="0" w:line="168" w:lineRule="auto"/>
-        <w:ind w:left="0" w:right="0" w:firstLine="0"/>
-        <w:jc w:val="left"/>
-        <w:rPr>
-          <w:rFonts w:ascii="Arial" w:cs="Arial" w:hAnsi="Arial" w:eastAsia="Arial"/>
+          <w:lang w:val="en-US"/>
+        </w:rPr>
+        <w:t xml:space="preserve"> </w:t>
+      </w:r>
+      <w:r>
+        <w:rPr>
+          <w:rFonts w:ascii="Times New Roman" w:hAnsi="Times New Roman" w:hint="default"/>
           <w:sz w:val="26"/>
           <w:szCs w:val="26"/>
           <w:shd w:val="clear" w:color="auto" w:fill="ffffff"/>
           <w:rtl w:val="0"/>
         </w:rPr>
-      </w:pPr>
-    </w:p>
-    <w:p>
-      <w:pPr>
-        <w:pStyle w:val="Default"/>
-        <w:tabs>
-          <w:tab w:val="left" w:pos="720"/>
-          <w:tab w:val="left" w:pos="1440"/>
-          <w:tab w:val="left" w:pos="2160"/>
-          <w:tab w:val="left" w:pos="2880"/>
-          <w:tab w:val="left" w:pos="3600"/>
-          <w:tab w:val="left" w:pos="4320"/>
-          <w:tab w:val="left" w:pos="5040"/>
-          <w:tab w:val="left" w:pos="5760"/>
-          <w:tab w:val="left" w:pos="6480"/>
-          <w:tab w:val="left" w:pos="7200"/>
-          <w:tab w:val="left" w:pos="7920"/>
-          <w:tab w:val="left" w:pos="8640"/>
-          <w:tab w:val="left" w:pos="9360"/>
-        </w:tabs>
-        <w:bidi w:val="0"/>
-        <w:spacing w:before="0" w:line="168" w:lineRule="auto"/>
-        <w:ind w:left="0" w:right="0" w:firstLine="0"/>
-        <w:jc w:val="left"/>
-        <w:rPr>
-          <w:rFonts w:ascii="Helvetica" w:cs="Helvetica" w:hAnsi="Helvetica" w:eastAsia="Helvetica"/>
+        <w:t>нащадком яких він є</w:t>
+      </w:r>
+      <w:r>
+        <w:rPr>
+          <w:rFonts w:ascii="Times New Roman" w:hAnsi="Times New Roman"/>
           <w:sz w:val="26"/>
           <w:szCs w:val="26"/>
           <w:shd w:val="clear" w:color="auto" w:fill="ffffff"/>
           <w:rtl w:val="0"/>
         </w:rPr>
-      </w:pPr>
-      <w:r>
-        <w:rPr>
-          <w:rFonts w:ascii="Helvetica" w:hAnsi="Helvetica" w:hint="default"/>
+        <w:t>.</w:t>
+      </w:r>
+      <w:r>
+        <w:rPr>
+          <w:rFonts w:ascii="Times New Roman" w:hAnsi="Times New Roman"/>
           <w:sz w:val="26"/>
           <w:szCs w:val="26"/>
           <w:shd w:val="clear" w:color="auto" w:fill="ffffff"/>
           <w:rtl w:val="0"/>
-        </w:rPr>
-        <w:t>Крім одиничного</w:t>
-      </w:r>
-      <w:r>
-        <w:rPr>
-          <w:rFonts w:ascii="Helvetica" w:hAnsi="Helvetica"/>
+          <w:lang w:val="ru-RU"/>
+        </w:rPr>
+        <w:t xml:space="preserve"> </w:t>
+      </w:r>
+      <w:r>
+        <w:rPr>
+          <w:rFonts w:ascii="Times New Roman" w:hAnsi="Times New Roman" w:hint="default"/>
           <w:sz w:val="26"/>
           <w:szCs w:val="26"/>
           <w:shd w:val="clear" w:color="auto" w:fill="ffffff"/>
           <w:rtl w:val="0"/>
         </w:rPr>
-        <w:t xml:space="preserve">, </w:t>
-      </w:r>
-      <w:r>
-        <w:rPr>
-          <w:rFonts w:ascii="Helvetica" w:hAnsi="Helvetica" w:hint="default"/>
+        <w:t>Така зміна семантики методу</w:t>
+      </w:r>
+      <w:r>
+        <w:rPr>
+          <w:rFonts w:ascii="Times New Roman" w:hAnsi="Times New Roman"/>
           <w:sz w:val="26"/>
           <w:szCs w:val="26"/>
           <w:shd w:val="clear" w:color="auto" w:fill="ffffff"/>
           <w:rtl w:val="0"/>
-        </w:rPr>
-        <w:t>існує і</w:t>
-      </w:r>
-      <w:r>
-        <w:rPr>
-          <w:rFonts w:ascii="Helvetica" w:hAnsi="Helvetica"/>
+          <w:lang w:val="ru-RU"/>
+        </w:rPr>
+        <w:t xml:space="preserve"> </w:t>
+      </w:r>
+      <w:r>
+        <w:rPr>
+          <w:rFonts w:ascii="Times New Roman" w:hAnsi="Times New Roman" w:hint="default"/>
           <w:sz w:val="26"/>
           <w:szCs w:val="26"/>
           <w:shd w:val="clear" w:color="auto" w:fill="ffffff"/>
           <w:rtl w:val="0"/>
-          <w:lang w:val="ru-RU"/>
-        </w:rPr>
-        <w:t xml:space="preserve"> </w:t>
-      </w:r>
-      <w:r>
-        <w:rPr>
-          <w:rFonts w:ascii="Helvetica" w:hAnsi="Helvetica" w:hint="default"/>
+        </w:rPr>
+        <w:t>називається</w:t>
+      </w:r>
+      <w:r>
+        <w:rPr>
+          <w:rFonts w:ascii="Times New Roman" w:hAnsi="Times New Roman"/>
           <w:sz w:val="26"/>
           <w:szCs w:val="26"/>
           <w:shd w:val="clear" w:color="auto" w:fill="ffffff"/>
           <w:rtl w:val="0"/>
-          <w:lang w:val="ru-RU"/>
-        </w:rPr>
-        <w:t>множинне</w:t>
-      </w:r>
-      <w:r>
-        <w:rPr>
-          <w:rFonts w:ascii="Helvetica" w:hAnsi="Helvetica"/>
+          <w:lang w:val="en-US"/>
+        </w:rPr>
+        <w:t xml:space="preserve"> </w:t>
+      </w:r>
+      <w:r>
+        <w:rPr>
+          <w:rFonts w:ascii="Times New Roman" w:hAnsi="Times New Roman" w:hint="default"/>
           <w:sz w:val="26"/>
           <w:szCs w:val="26"/>
           <w:shd w:val="clear" w:color="auto" w:fill="ffffff"/>
           <w:rtl w:val="0"/>
           <w:lang w:val="ru-RU"/>
         </w:rPr>
-        <w:t xml:space="preserve"> </w:t>
-      </w:r>
-      <w:r>
-        <w:rPr>
-          <w:rFonts w:ascii="Helvetica" w:hAnsi="Helvetica" w:hint="default"/>
+        <w:t>поліморфізмом</w:t>
+      </w:r>
+      <w:r>
+        <w:rPr>
+          <w:rFonts w:ascii="Times New Roman" w:hAnsi="Times New Roman"/>
           <w:sz w:val="26"/>
           <w:szCs w:val="26"/>
           <w:shd w:val="clear" w:color="auto" w:fill="ffffff"/>
           <w:rtl w:val="0"/>
-        </w:rPr>
-        <w:t>наслідування</w:t>
-      </w:r>
-      <w:r>
-        <w:rPr>
-          <w:rFonts w:ascii="Helvetica" w:hAnsi="Helvetica"/>
+          <w:lang w:val="ru-RU"/>
+        </w:rPr>
+        <w:t xml:space="preserve">. </w:t>
+      </w:r>
+      <w:r>
+        <w:rPr>
+          <w:rFonts w:ascii="Times New Roman" w:hAnsi="Times New Roman" w:hint="default"/>
           <w:sz w:val="26"/>
           <w:szCs w:val="26"/>
           <w:shd w:val="clear" w:color="auto" w:fill="ffffff"/>
           <w:rtl w:val="0"/>
         </w:rPr>
-        <w:t xml:space="preserve">, </w:t>
-      </w:r>
-      <w:r>
-        <w:rPr>
-          <w:rFonts w:ascii="Helvetica" w:hAnsi="Helvetica" w:hint="default"/>
+        <w:t>Поліморфізм</w:t>
+      </w:r>
+      <w:r>
+        <w:rPr>
+          <w:rFonts w:ascii="Times New Roman" w:hAnsi="Times New Roman"/>
           <w:sz w:val="26"/>
           <w:szCs w:val="26"/>
           <w:shd w:val="clear" w:color="auto" w:fill="ffffff"/>
           <w:rtl w:val="0"/>
-        </w:rPr>
-        <w:t>коли клас наслідує</w:t>
-      </w:r>
-    </w:p>
-    <w:p>
-      <w:pPr>
-        <w:pStyle w:val="Default"/>
-        <w:tabs>
-          <w:tab w:val="left" w:pos="720"/>
-          <w:tab w:val="left" w:pos="1440"/>
-          <w:tab w:val="left" w:pos="2160"/>
-          <w:tab w:val="left" w:pos="2880"/>
-          <w:tab w:val="left" w:pos="3600"/>
-          <w:tab w:val="left" w:pos="4320"/>
-          <w:tab w:val="left" w:pos="5040"/>
-          <w:tab w:val="left" w:pos="5760"/>
-          <w:tab w:val="left" w:pos="6480"/>
-          <w:tab w:val="left" w:pos="7200"/>
-          <w:tab w:val="left" w:pos="7920"/>
-          <w:tab w:val="left" w:pos="8640"/>
-          <w:tab w:val="left" w:pos="9360"/>
-        </w:tabs>
-        <w:bidi w:val="0"/>
-        <w:spacing w:before="0" w:line="168" w:lineRule="auto"/>
-        <w:ind w:left="0" w:right="0" w:firstLine="0"/>
-        <w:jc w:val="left"/>
-        <w:rPr>
-          <w:rFonts w:ascii="Arial" w:cs="Arial" w:hAnsi="Arial" w:eastAsia="Arial"/>
+          <w:lang w:val="ru-RU"/>
+        </w:rPr>
+        <w:t xml:space="preserve"> </w:t>
+      </w:r>
+      <w:r>
+        <w:rPr>
+          <w:rFonts w:ascii="Times New Roman" w:hAnsi="Times New Roman" w:hint="default"/>
           <w:sz w:val="26"/>
           <w:szCs w:val="26"/>
           <w:shd w:val="clear" w:color="auto" w:fill="ffffff"/>
           <w:rtl w:val="0"/>
         </w:rPr>
-      </w:pPr>
-    </w:p>
-    <w:p>
-      <w:pPr>
-        <w:pStyle w:val="Default"/>
-        <w:tabs>
-          <w:tab w:val="left" w:pos="720"/>
-          <w:tab w:val="left" w:pos="1440"/>
-          <w:tab w:val="left" w:pos="2160"/>
-          <w:tab w:val="left" w:pos="2880"/>
-          <w:tab w:val="left" w:pos="3600"/>
-          <w:tab w:val="left" w:pos="4320"/>
-          <w:tab w:val="left" w:pos="5040"/>
-          <w:tab w:val="left" w:pos="5760"/>
-          <w:tab w:val="left" w:pos="6480"/>
-          <w:tab w:val="left" w:pos="7200"/>
-          <w:tab w:val="left" w:pos="7920"/>
-          <w:tab w:val="left" w:pos="8640"/>
-          <w:tab w:val="left" w:pos="9360"/>
-        </w:tabs>
-        <w:bidi w:val="0"/>
-        <w:spacing w:before="0" w:line="168" w:lineRule="auto"/>
-        <w:ind w:left="0" w:right="0" w:firstLine="0"/>
-        <w:jc w:val="left"/>
-        <w:rPr>
-          <w:rFonts w:ascii="Helvetica" w:cs="Helvetica" w:hAnsi="Helvetica" w:eastAsia="Helvetica"/>
+        <w:t>–це виконання методом з</w:t>
+      </w:r>
+      <w:r>
+        <w:rPr>
+          <w:rFonts w:ascii="Times New Roman" w:hAnsi="Times New Roman"/>
           <w:sz w:val="26"/>
           <w:szCs w:val="26"/>
           <w:shd w:val="clear" w:color="auto" w:fill="ffffff"/>
           <w:rtl w:val="0"/>
-        </w:rPr>
-      </w:pPr>
-      <w:r>
-        <w:rPr>
-          <w:rFonts w:ascii="Helvetica" w:hAnsi="Helvetica" w:hint="default"/>
+          <w:lang w:val="en-US"/>
+        </w:rPr>
+        <w:t xml:space="preserve"> </w:t>
+      </w:r>
+      <w:r>
+        <w:rPr>
+          <w:rFonts w:ascii="Times New Roman" w:hAnsi="Times New Roman" w:hint="default"/>
           <w:sz w:val="26"/>
           <w:szCs w:val="26"/>
           <w:shd w:val="clear" w:color="auto" w:fill="ffffff"/>
           <w:rtl w:val="0"/>
         </w:rPr>
-        <w:t>відразу кілька класів</w:t>
-      </w:r>
-      <w:r>
-        <w:rPr>
-          <w:rFonts w:ascii="Helvetica" w:hAnsi="Helvetica"/>
+        <w:t>одним і тим же ім</w:t>
+      </w:r>
+      <w:r>
+        <w:rPr>
+          <w:rFonts w:ascii="Times New Roman" w:hAnsi="Times New Roman"/>
           <w:sz w:val="26"/>
           <w:szCs w:val="26"/>
           <w:shd w:val="clear" w:color="auto" w:fill="ffffff"/>
           <w:rtl w:val="0"/>
         </w:rPr>
-        <w:t xml:space="preserve">. </w:t>
-      </w:r>
-      <w:r>
-        <w:rPr>
-          <w:rFonts w:ascii="Helvetica" w:hAnsi="Helvetica" w:hint="default"/>
+        <w:t>'</w:t>
+      </w:r>
+      <w:r>
+        <w:rPr>
+          <w:rFonts w:ascii="Times New Roman" w:hAnsi="Times New Roman" w:hint="default"/>
           <w:sz w:val="26"/>
           <w:szCs w:val="26"/>
           <w:shd w:val="clear" w:color="auto" w:fill="ffffff"/>
           <w:rtl w:val="0"/>
         </w:rPr>
-        <w:t>При цьому він успадкує властивості всіх класів</w:t>
-      </w:r>
-      <w:r>
-        <w:rPr>
-          <w:rFonts w:ascii="Helvetica" w:hAnsi="Helvetica"/>
+        <w:t>ям різних дій залежно від контексту</w:t>
+      </w:r>
+      <w:r>
+        <w:rPr>
+          <w:rFonts w:ascii="Times New Roman" w:hAnsi="Times New Roman"/>
           <w:sz w:val="26"/>
           <w:szCs w:val="26"/>
           <w:shd w:val="clear" w:color="auto" w:fill="ffffff"/>
           <w:rtl w:val="0"/>
         </w:rPr>
-        <w:t>,</w:t>
-      </w:r>
-    </w:p>
-    <w:p>
-      <w:pPr>
-        <w:pStyle w:val="Default"/>
-        <w:tabs>
-          <w:tab w:val="left" w:pos="720"/>
-          <w:tab w:val="left" w:pos="1440"/>
-          <w:tab w:val="left" w:pos="2160"/>
-          <w:tab w:val="left" w:pos="2880"/>
-          <w:tab w:val="left" w:pos="3600"/>
-          <w:tab w:val="left" w:pos="4320"/>
-          <w:tab w:val="left" w:pos="5040"/>
-          <w:tab w:val="left" w:pos="5760"/>
-          <w:tab w:val="left" w:pos="6480"/>
-          <w:tab w:val="left" w:pos="7200"/>
-          <w:tab w:val="left" w:pos="7920"/>
-          <w:tab w:val="left" w:pos="8640"/>
-          <w:tab w:val="left" w:pos="9360"/>
-        </w:tabs>
-        <w:bidi w:val="0"/>
-        <w:spacing w:before="0" w:line="168" w:lineRule="auto"/>
-        <w:ind w:left="0" w:right="0" w:firstLine="0"/>
-        <w:jc w:val="left"/>
-        <w:rPr>
-          <w:rFonts w:ascii="Arial" w:cs="Arial" w:hAnsi="Arial" w:eastAsia="Arial"/>
+        <w:t xml:space="preserve">, </w:t>
+      </w:r>
+      <w:r>
+        <w:rPr>
+          <w:rFonts w:ascii="Times New Roman" w:hAnsi="Times New Roman" w:hint="default"/>
           <w:sz w:val="26"/>
           <w:szCs w:val="26"/>
           <w:shd w:val="clear" w:color="auto" w:fill="ffffff"/>
           <w:rtl w:val="0"/>
         </w:rPr>
-      </w:pPr>
-    </w:p>
-    <w:p>
-      <w:pPr>
-        <w:pStyle w:val="Default"/>
-        <w:tabs>
-          <w:tab w:val="left" w:pos="720"/>
-          <w:tab w:val="left" w:pos="1440"/>
-          <w:tab w:val="left" w:pos="2160"/>
-          <w:tab w:val="left" w:pos="2880"/>
-          <w:tab w:val="left" w:pos="3600"/>
-          <w:tab w:val="left" w:pos="4320"/>
-          <w:tab w:val="left" w:pos="5040"/>
-          <w:tab w:val="left" w:pos="5760"/>
-          <w:tab w:val="left" w:pos="6480"/>
-          <w:tab w:val="left" w:pos="7200"/>
-          <w:tab w:val="left" w:pos="7920"/>
-          <w:tab w:val="left" w:pos="8640"/>
-          <w:tab w:val="left" w:pos="9360"/>
-        </w:tabs>
-        <w:bidi w:val="0"/>
-        <w:spacing w:before="0" w:line="168" w:lineRule="auto"/>
-        <w:ind w:left="0" w:right="0" w:firstLine="0"/>
-        <w:jc w:val="left"/>
-        <w:rPr>
-          <w:rFonts w:ascii="Helvetica" w:cs="Helvetica" w:hAnsi="Helvetica" w:eastAsia="Helvetica"/>
+        <w:t>зокрема</w:t>
+      </w:r>
+      <w:r>
+        <w:rPr>
+          <w:rFonts w:ascii="Times New Roman" w:hAnsi="Times New Roman"/>
           <w:sz w:val="26"/>
           <w:szCs w:val="26"/>
           <w:shd w:val="clear" w:color="auto" w:fill="ffffff"/>
           <w:rtl w:val="0"/>
         </w:rPr>
-      </w:pPr>
-      <w:r>
-        <w:rPr>
-          <w:rFonts w:ascii="Helvetica" w:hAnsi="Helvetica" w:hint="default"/>
+        <w:t xml:space="preserve">, </w:t>
+      </w:r>
+      <w:r>
+        <w:rPr>
+          <w:rFonts w:ascii="Times New Roman" w:hAnsi="Times New Roman" w:hint="default"/>
           <w:sz w:val="26"/>
           <w:szCs w:val="26"/>
           <w:shd w:val="clear" w:color="auto" w:fill="ffffff"/>
           <w:rtl w:val="0"/>
         </w:rPr>
-        <w:t>нащадком яких він є</w:t>
-      </w:r>
-      <w:r>
-        <w:rPr>
-          <w:rFonts w:ascii="Helvetica" w:hAnsi="Helvetica"/>
+        <w:t>від</w:t>
+      </w:r>
+      <w:r>
+        <w:rPr>
+          <w:rFonts w:ascii="Times New Roman" w:hAnsi="Times New Roman"/>
           <w:sz w:val="26"/>
           <w:szCs w:val="26"/>
           <w:shd w:val="clear" w:color="auto" w:fill="ffffff"/>
           <w:rtl w:val="0"/>
-        </w:rPr>
-        <w:t>.</w:t>
-      </w:r>
-      <w:r>
-        <w:rPr>
-          <w:rFonts w:ascii="Helvetica" w:hAnsi="Helvetica"/>
+          <w:lang w:val="en-US"/>
+        </w:rPr>
+        <w:t xml:space="preserve"> </w:t>
+      </w:r>
+      <w:r>
+        <w:rPr>
+          <w:rFonts w:ascii="Times New Roman" w:hAnsi="Times New Roman" w:hint="default"/>
           <w:sz w:val="26"/>
           <w:szCs w:val="26"/>
           <w:shd w:val="clear" w:color="auto" w:fill="ffffff"/>
           <w:rtl w:val="0"/>
-          <w:lang w:val="ru-RU"/>
-        </w:rPr>
-        <w:t xml:space="preserve"> </w:t>
-      </w:r>
-      <w:r>
-        <w:rPr>
-          <w:rFonts w:ascii="Helvetica" w:hAnsi="Helvetica" w:hint="default"/>
+        </w:rPr>
+        <w:t>приналежності до того чи іншого класу</w:t>
+      </w:r>
+      <w:r>
+        <w:rPr>
+          <w:rFonts w:ascii="Times New Roman" w:hAnsi="Times New Roman"/>
           <w:sz w:val="26"/>
           <w:szCs w:val="26"/>
           <w:shd w:val="clear" w:color="auto" w:fill="ffffff"/>
           <w:rtl w:val="0"/>
         </w:rPr>
-        <w:t>Така зміна семантики методу</w:t>
-      </w:r>
-      <w:r>
-        <w:rPr>
-          <w:rFonts w:ascii="Helvetica" w:hAnsi="Helvetica"/>
+        <w:t>.</w:t>
+      </w:r>
+    </w:p>
+    <w:p>
+      <w:pPr>
+        <w:pStyle w:val="Default"/>
+        <w:tabs>
+          <w:tab w:val="left" w:pos="720"/>
+          <w:tab w:val="left" w:pos="1440"/>
+          <w:tab w:val="left" w:pos="2160"/>
+          <w:tab w:val="left" w:pos="2880"/>
+          <w:tab w:val="left" w:pos="3600"/>
+          <w:tab w:val="left" w:pos="4320"/>
+          <w:tab w:val="left" w:pos="5040"/>
+          <w:tab w:val="left" w:pos="5760"/>
+          <w:tab w:val="left" w:pos="6480"/>
+          <w:tab w:val="left" w:pos="7200"/>
+          <w:tab w:val="left" w:pos="7920"/>
+          <w:tab w:val="left" w:pos="8640"/>
+          <w:tab w:val="left" w:pos="9360"/>
+        </w:tabs>
+        <w:bidi w:val="0"/>
+        <w:spacing w:before="0"/>
+        <w:ind w:left="0" w:right="0" w:firstLine="0"/>
+        <w:jc w:val="left"/>
+        <w:rPr>
+          <w:rFonts w:ascii="Times New Roman" w:cs="Times New Roman" w:hAnsi="Times New Roman" w:eastAsia="Times New Roman"/>
           <w:sz w:val="26"/>
           <w:szCs w:val="26"/>
           <w:shd w:val="clear" w:color="auto" w:fill="ffffff"/>
           <w:rtl w:val="0"/>
-          <w:lang w:val="ru-RU"/>
-        </w:rPr>
-        <w:t xml:space="preserve"> </w:t>
-      </w:r>
-      <w:r>
-        <w:rPr>
-          <w:rFonts w:ascii="Helvetica" w:hAnsi="Helvetica" w:hint="default"/>
+        </w:rPr>
+      </w:pPr>
+      <w:r>
+        <w:rPr>
+          <w:rFonts w:ascii="Times New Roman" w:hAnsi="Times New Roman"/>
           <w:sz w:val="26"/>
           <w:szCs w:val="26"/>
           <w:shd w:val="clear" w:color="auto" w:fill="ffffff"/>
           <w:rtl w:val="0"/>
         </w:rPr>
-        <w:t>називається</w:t>
-      </w:r>
-    </w:p>
-    <w:p>
-      <w:pPr>
-        <w:pStyle w:val="Default"/>
-        <w:tabs>
-          <w:tab w:val="left" w:pos="720"/>
-          <w:tab w:val="left" w:pos="1440"/>
-          <w:tab w:val="left" w:pos="2160"/>
-          <w:tab w:val="left" w:pos="2880"/>
-          <w:tab w:val="left" w:pos="3600"/>
-          <w:tab w:val="left" w:pos="4320"/>
-          <w:tab w:val="left" w:pos="5040"/>
-          <w:tab w:val="left" w:pos="5760"/>
-          <w:tab w:val="left" w:pos="6480"/>
-          <w:tab w:val="left" w:pos="7200"/>
-          <w:tab w:val="left" w:pos="7920"/>
-          <w:tab w:val="left" w:pos="8640"/>
-          <w:tab w:val="left" w:pos="9360"/>
-        </w:tabs>
-        <w:bidi w:val="0"/>
-        <w:spacing w:before="0" w:line="168" w:lineRule="auto"/>
-        <w:ind w:left="0" w:right="0" w:firstLine="0"/>
-        <w:jc w:val="left"/>
-        <w:rPr>
-          <w:rFonts w:ascii="Helvetica" w:cs="Helvetica" w:hAnsi="Helvetica" w:eastAsia="Helvetica"/>
+        <w:t xml:space="preserve"> </w:t>
+      </w:r>
+    </w:p>
+    <w:p>
+      <w:pPr>
+        <w:pStyle w:val="Default"/>
+        <w:tabs>
+          <w:tab w:val="left" w:pos="720"/>
+          <w:tab w:val="left" w:pos="1440"/>
+          <w:tab w:val="left" w:pos="2160"/>
+          <w:tab w:val="left" w:pos="2880"/>
+          <w:tab w:val="left" w:pos="3600"/>
+          <w:tab w:val="left" w:pos="4320"/>
+          <w:tab w:val="left" w:pos="5040"/>
+          <w:tab w:val="left" w:pos="5760"/>
+          <w:tab w:val="left" w:pos="6480"/>
+          <w:tab w:val="left" w:pos="7200"/>
+          <w:tab w:val="left" w:pos="7920"/>
+          <w:tab w:val="left" w:pos="8640"/>
+          <w:tab w:val="left" w:pos="9360"/>
+        </w:tabs>
+        <w:bidi w:val="0"/>
+        <w:spacing w:before="0"/>
+        <w:ind w:left="0" w:right="0" w:firstLine="0"/>
+        <w:jc w:val="left"/>
+        <w:rPr>
+          <w:rFonts w:ascii="Times New Roman" w:cs="Times New Roman" w:hAnsi="Times New Roman" w:eastAsia="Times New Roman"/>
           <w:sz w:val="26"/>
           <w:szCs w:val="26"/>
           <w:shd w:val="clear" w:color="auto" w:fill="ffffff"/>
@@ -3423,473 +2854,233 @@
       </w:pPr>
       <w:r>
         <w:rPr>
-          <w:rFonts w:ascii="Helvetica" w:hAnsi="Helvetica"/>
+          <w:rFonts w:ascii="Times New Roman" w:hAnsi="Times New Roman" w:hint="default"/>
           <w:sz w:val="26"/>
           <w:szCs w:val="26"/>
           <w:shd w:val="clear" w:color="auto" w:fill="ffffff"/>
           <w:rtl w:val="0"/>
         </w:rPr>
-        <w:t xml:space="preserve"> </w:t>
-      </w:r>
-    </w:p>
-    <w:p>
-      <w:pPr>
-        <w:pStyle w:val="Default"/>
-        <w:tabs>
-          <w:tab w:val="left" w:pos="720"/>
-          <w:tab w:val="left" w:pos="1440"/>
-          <w:tab w:val="left" w:pos="2160"/>
-          <w:tab w:val="left" w:pos="2880"/>
-          <w:tab w:val="left" w:pos="3600"/>
-          <w:tab w:val="left" w:pos="4320"/>
-          <w:tab w:val="left" w:pos="5040"/>
-          <w:tab w:val="left" w:pos="5760"/>
-          <w:tab w:val="left" w:pos="6480"/>
-          <w:tab w:val="left" w:pos="7200"/>
-          <w:tab w:val="left" w:pos="7920"/>
-          <w:tab w:val="left" w:pos="8640"/>
-          <w:tab w:val="left" w:pos="9360"/>
-        </w:tabs>
-        <w:bidi w:val="0"/>
-        <w:spacing w:before="0" w:line="168" w:lineRule="auto"/>
-        <w:ind w:left="0" w:right="0" w:firstLine="0"/>
-        <w:jc w:val="left"/>
-        <w:rPr>
-          <w:rFonts w:ascii="Helvetica" w:cs="Helvetica" w:hAnsi="Helvetica" w:eastAsia="Helvetica"/>
+        <w:t>У різних мовах програмування</w:t>
+      </w:r>
+      <w:r>
+        <w:rPr>
+          <w:rFonts w:ascii="Times New Roman" w:hAnsi="Times New Roman"/>
           <w:sz w:val="26"/>
           <w:szCs w:val="26"/>
           <w:shd w:val="clear" w:color="auto" w:fill="ffffff"/>
           <w:rtl w:val="0"/>
-        </w:rPr>
-      </w:pPr>
-      <w:r>
-        <w:rPr>
-          <w:rFonts w:ascii="Helvetica" w:hAnsi="Helvetica" w:hint="default"/>
+          <w:lang w:val="ru-RU"/>
+        </w:rPr>
+        <w:t xml:space="preserve"> </w:t>
+      </w:r>
+      <w:r>
+        <w:rPr>
+          <w:rFonts w:ascii="Times New Roman" w:hAnsi="Times New Roman" w:hint="default"/>
           <w:sz w:val="26"/>
           <w:szCs w:val="26"/>
           <w:shd w:val="clear" w:color="auto" w:fill="ffffff"/>
           <w:rtl w:val="0"/>
-          <w:lang w:val="ru-RU"/>
-        </w:rPr>
-        <w:t>поліморфізмом</w:t>
-      </w:r>
-      <w:r>
-        <w:rPr>
-          <w:rFonts w:ascii="Helvetica" w:hAnsi="Helvetica"/>
+        </w:rPr>
+        <w:t>поліморфізм реалізується різними способами</w:t>
+      </w:r>
+      <w:r>
+        <w:rPr>
+          <w:rFonts w:ascii="Times New Roman" w:hAnsi="Times New Roman"/>
           <w:sz w:val="26"/>
           <w:szCs w:val="26"/>
           <w:shd w:val="clear" w:color="auto" w:fill="ffffff"/>
           <w:rtl w:val="0"/>
-          <w:lang w:val="ru-RU"/>
-        </w:rPr>
-        <w:t xml:space="preserve">. </w:t>
-      </w:r>
-      <w:r>
-        <w:rPr>
-          <w:rFonts w:ascii="Helvetica" w:hAnsi="Helvetica" w:hint="default"/>
+        </w:rPr>
+        <w:t>.</w:t>
+      </w:r>
+    </w:p>
+    <w:p>
+      <w:pPr>
+        <w:pStyle w:val="Default"/>
+        <w:tabs>
+          <w:tab w:val="left" w:pos="720"/>
+          <w:tab w:val="left" w:pos="1440"/>
+          <w:tab w:val="left" w:pos="2160"/>
+          <w:tab w:val="left" w:pos="2880"/>
+          <w:tab w:val="left" w:pos="3600"/>
+          <w:tab w:val="left" w:pos="4320"/>
+          <w:tab w:val="left" w:pos="5040"/>
+          <w:tab w:val="left" w:pos="5760"/>
+          <w:tab w:val="left" w:pos="6480"/>
+          <w:tab w:val="left" w:pos="7200"/>
+          <w:tab w:val="left" w:pos="7920"/>
+          <w:tab w:val="left" w:pos="8640"/>
+          <w:tab w:val="left" w:pos="9360"/>
+        </w:tabs>
+        <w:bidi w:val="0"/>
+        <w:spacing w:before="0"/>
+        <w:ind w:left="0" w:right="0" w:firstLine="0"/>
+        <w:jc w:val="left"/>
+        <w:rPr>
+          <w:rFonts w:ascii="Times New Roman" w:cs="Times New Roman" w:hAnsi="Times New Roman" w:eastAsia="Times New Roman"/>
           <w:sz w:val="26"/>
           <w:szCs w:val="26"/>
           <w:shd w:val="clear" w:color="auto" w:fill="ffffff"/>
           <w:rtl w:val="0"/>
         </w:rPr>
-        <w:t>Поліморфізм</w:t>
-      </w:r>
-      <w:r>
-        <w:rPr>
-          <w:rFonts w:ascii="Helvetica" w:hAnsi="Helvetica"/>
-          <w:sz w:val="26"/>
-          <w:szCs w:val="26"/>
-          <w:shd w:val="clear" w:color="auto" w:fill="ffffff"/>
-          <w:rtl w:val="0"/>
-          <w:lang w:val="ru-RU"/>
-        </w:rPr>
-        <w:t xml:space="preserve"> </w:t>
-      </w:r>
-      <w:r>
-        <w:rPr>
-          <w:rFonts w:ascii="Helvetica" w:hAnsi="Helvetica" w:hint="default"/>
-          <w:sz w:val="26"/>
-          <w:szCs w:val="26"/>
-          <w:shd w:val="clear" w:color="auto" w:fill="ffffff"/>
-          <w:rtl w:val="0"/>
-        </w:rPr>
-        <w:t>–це виконання методом з</w:t>
-      </w:r>
-    </w:p>
-    <w:p>
-      <w:pPr>
-        <w:pStyle w:val="Default"/>
-        <w:tabs>
-          <w:tab w:val="left" w:pos="720"/>
-          <w:tab w:val="left" w:pos="1440"/>
-          <w:tab w:val="left" w:pos="2160"/>
-          <w:tab w:val="left" w:pos="2880"/>
-          <w:tab w:val="left" w:pos="3600"/>
-          <w:tab w:val="left" w:pos="4320"/>
-          <w:tab w:val="left" w:pos="5040"/>
-          <w:tab w:val="left" w:pos="5760"/>
-          <w:tab w:val="left" w:pos="6480"/>
-          <w:tab w:val="left" w:pos="7200"/>
-          <w:tab w:val="left" w:pos="7920"/>
-          <w:tab w:val="left" w:pos="8640"/>
-          <w:tab w:val="left" w:pos="9360"/>
-        </w:tabs>
-        <w:bidi w:val="0"/>
-        <w:spacing w:before="0" w:line="168" w:lineRule="auto"/>
-        <w:ind w:left="0" w:right="0" w:firstLine="0"/>
-        <w:jc w:val="left"/>
-        <w:rPr>
-          <w:rFonts w:ascii="Arial" w:cs="Arial" w:hAnsi="Arial" w:eastAsia="Arial"/>
-          <w:sz w:val="26"/>
-          <w:szCs w:val="26"/>
-          <w:shd w:val="clear" w:color="auto" w:fill="ffffff"/>
-          <w:rtl w:val="0"/>
-        </w:rPr>
-      </w:pPr>
-    </w:p>
-    <w:p>
-      <w:pPr>
-        <w:pStyle w:val="Default"/>
-        <w:tabs>
-          <w:tab w:val="left" w:pos="720"/>
-          <w:tab w:val="left" w:pos="1440"/>
-          <w:tab w:val="left" w:pos="2160"/>
-          <w:tab w:val="left" w:pos="2880"/>
-          <w:tab w:val="left" w:pos="3600"/>
-          <w:tab w:val="left" w:pos="4320"/>
-          <w:tab w:val="left" w:pos="5040"/>
-          <w:tab w:val="left" w:pos="5760"/>
-          <w:tab w:val="left" w:pos="6480"/>
-          <w:tab w:val="left" w:pos="7200"/>
-          <w:tab w:val="left" w:pos="7920"/>
-          <w:tab w:val="left" w:pos="8640"/>
-          <w:tab w:val="left" w:pos="9360"/>
-        </w:tabs>
-        <w:bidi w:val="0"/>
-        <w:spacing w:before="0" w:line="168" w:lineRule="auto"/>
-        <w:ind w:left="0" w:right="0" w:firstLine="0"/>
-        <w:jc w:val="left"/>
-        <w:rPr>
-          <w:rFonts w:ascii="Helvetica" w:cs="Helvetica" w:hAnsi="Helvetica" w:eastAsia="Helvetica"/>
-          <w:sz w:val="26"/>
-          <w:szCs w:val="26"/>
-          <w:shd w:val="clear" w:color="auto" w:fill="ffffff"/>
-          <w:rtl w:val="0"/>
-        </w:rPr>
-      </w:pPr>
-      <w:r>
-        <w:rPr>
-          <w:rFonts w:ascii="Helvetica" w:hAnsi="Helvetica" w:hint="default"/>
-          <w:sz w:val="26"/>
-          <w:szCs w:val="26"/>
-          <w:shd w:val="clear" w:color="auto" w:fill="ffffff"/>
-          <w:rtl w:val="0"/>
-        </w:rPr>
-        <w:t>одним і тим же ім</w:t>
-      </w:r>
-      <w:r>
-        <w:rPr>
-          <w:rFonts w:ascii="Helvetica" w:hAnsi="Helvetica"/>
-          <w:sz w:val="26"/>
-          <w:szCs w:val="26"/>
-          <w:shd w:val="clear" w:color="auto" w:fill="ffffff"/>
-          <w:rtl w:val="0"/>
-        </w:rPr>
-        <w:t>'</w:t>
-      </w:r>
-      <w:r>
-        <w:rPr>
-          <w:rFonts w:ascii="Helvetica" w:hAnsi="Helvetica" w:hint="default"/>
-          <w:sz w:val="26"/>
-          <w:szCs w:val="26"/>
-          <w:shd w:val="clear" w:color="auto" w:fill="ffffff"/>
-          <w:rtl w:val="0"/>
-        </w:rPr>
-        <w:t>ям різних дій залежно від контексту</w:t>
-      </w:r>
-      <w:r>
-        <w:rPr>
-          <w:rFonts w:ascii="Helvetica" w:hAnsi="Helvetica"/>
-          <w:sz w:val="26"/>
-          <w:szCs w:val="26"/>
-          <w:shd w:val="clear" w:color="auto" w:fill="ffffff"/>
-          <w:rtl w:val="0"/>
-        </w:rPr>
-        <w:t xml:space="preserve">, </w:t>
-      </w:r>
-      <w:r>
-        <w:rPr>
-          <w:rFonts w:ascii="Helvetica" w:hAnsi="Helvetica" w:hint="default"/>
-          <w:sz w:val="26"/>
-          <w:szCs w:val="26"/>
-          <w:shd w:val="clear" w:color="auto" w:fill="ffffff"/>
-          <w:rtl w:val="0"/>
-        </w:rPr>
-        <w:t>зокрема</w:t>
-      </w:r>
-      <w:r>
-        <w:rPr>
-          <w:rFonts w:ascii="Helvetica" w:hAnsi="Helvetica"/>
-          <w:sz w:val="26"/>
-          <w:szCs w:val="26"/>
-          <w:shd w:val="clear" w:color="auto" w:fill="ffffff"/>
-          <w:rtl w:val="0"/>
-        </w:rPr>
-        <w:t xml:space="preserve">, </w:t>
-      </w:r>
-      <w:r>
-        <w:rPr>
-          <w:rFonts w:ascii="Helvetica" w:hAnsi="Helvetica" w:hint="default"/>
-          <w:sz w:val="26"/>
-          <w:szCs w:val="26"/>
-          <w:shd w:val="clear" w:color="auto" w:fill="ffffff"/>
-          <w:rtl w:val="0"/>
-        </w:rPr>
-        <w:t>від</w:t>
-      </w:r>
-    </w:p>
-    <w:p>
-      <w:pPr>
-        <w:pStyle w:val="Default"/>
-        <w:tabs>
-          <w:tab w:val="left" w:pos="720"/>
-          <w:tab w:val="left" w:pos="1440"/>
-          <w:tab w:val="left" w:pos="2160"/>
-          <w:tab w:val="left" w:pos="2880"/>
-          <w:tab w:val="left" w:pos="3600"/>
-          <w:tab w:val="left" w:pos="4320"/>
-          <w:tab w:val="left" w:pos="5040"/>
-          <w:tab w:val="left" w:pos="5760"/>
-          <w:tab w:val="left" w:pos="6480"/>
-          <w:tab w:val="left" w:pos="7200"/>
-          <w:tab w:val="left" w:pos="7920"/>
-          <w:tab w:val="left" w:pos="8640"/>
-          <w:tab w:val="left" w:pos="9360"/>
-        </w:tabs>
-        <w:bidi w:val="0"/>
-        <w:spacing w:before="0" w:line="168" w:lineRule="auto"/>
-        <w:ind w:left="0" w:right="0" w:firstLine="0"/>
-        <w:jc w:val="left"/>
-        <w:rPr>
-          <w:rFonts w:ascii="Arial" w:cs="Arial" w:hAnsi="Arial" w:eastAsia="Arial"/>
-          <w:sz w:val="26"/>
-          <w:szCs w:val="26"/>
-          <w:shd w:val="clear" w:color="auto" w:fill="ffffff"/>
-          <w:rtl w:val="0"/>
-        </w:rPr>
-      </w:pPr>
-    </w:p>
-    <w:p>
-      <w:pPr>
-        <w:pStyle w:val="Default"/>
-        <w:tabs>
-          <w:tab w:val="left" w:pos="720"/>
-          <w:tab w:val="left" w:pos="1440"/>
-          <w:tab w:val="left" w:pos="2160"/>
-          <w:tab w:val="left" w:pos="2880"/>
-          <w:tab w:val="left" w:pos="3600"/>
-          <w:tab w:val="left" w:pos="4320"/>
-          <w:tab w:val="left" w:pos="5040"/>
-          <w:tab w:val="left" w:pos="5760"/>
-          <w:tab w:val="left" w:pos="6480"/>
-          <w:tab w:val="left" w:pos="7200"/>
-          <w:tab w:val="left" w:pos="7920"/>
-          <w:tab w:val="left" w:pos="8640"/>
-          <w:tab w:val="left" w:pos="9360"/>
-        </w:tabs>
-        <w:bidi w:val="0"/>
-        <w:spacing w:before="0" w:line="168" w:lineRule="auto"/>
-        <w:ind w:left="0" w:right="0" w:firstLine="0"/>
-        <w:jc w:val="left"/>
-        <w:rPr>
-          <w:rFonts w:ascii="Helvetica" w:cs="Helvetica" w:hAnsi="Helvetica" w:eastAsia="Helvetica"/>
-          <w:sz w:val="26"/>
-          <w:szCs w:val="26"/>
-          <w:shd w:val="clear" w:color="auto" w:fill="ffffff"/>
-          <w:rtl w:val="0"/>
-        </w:rPr>
-      </w:pPr>
-      <w:r>
-        <w:rPr>
-          <w:rFonts w:ascii="Helvetica" w:hAnsi="Helvetica" w:hint="default"/>
-          <w:sz w:val="26"/>
-          <w:szCs w:val="26"/>
-          <w:shd w:val="clear" w:color="auto" w:fill="ffffff"/>
-          <w:rtl w:val="0"/>
-        </w:rPr>
-        <w:t>приналежності до того чи іншого класу</w:t>
-      </w:r>
-      <w:r>
-        <w:rPr>
-          <w:rFonts w:ascii="Helvetica" w:hAnsi="Helvetica"/>
-          <w:sz w:val="26"/>
-          <w:szCs w:val="26"/>
-          <w:shd w:val="clear" w:color="auto" w:fill="ffffff"/>
-          <w:rtl w:val="0"/>
-        </w:rPr>
-        <w:t>.</w:t>
-      </w:r>
-    </w:p>
-    <w:p>
-      <w:pPr>
-        <w:pStyle w:val="Default"/>
-        <w:tabs>
-          <w:tab w:val="left" w:pos="720"/>
-          <w:tab w:val="left" w:pos="1440"/>
-          <w:tab w:val="left" w:pos="2160"/>
-          <w:tab w:val="left" w:pos="2880"/>
-          <w:tab w:val="left" w:pos="3600"/>
-          <w:tab w:val="left" w:pos="4320"/>
-          <w:tab w:val="left" w:pos="5040"/>
-          <w:tab w:val="left" w:pos="5760"/>
-          <w:tab w:val="left" w:pos="6480"/>
-          <w:tab w:val="left" w:pos="7200"/>
-          <w:tab w:val="left" w:pos="7920"/>
-          <w:tab w:val="left" w:pos="8640"/>
-          <w:tab w:val="left" w:pos="9360"/>
-        </w:tabs>
-        <w:bidi w:val="0"/>
-        <w:spacing w:before="0" w:line="168" w:lineRule="auto"/>
-        <w:ind w:left="0" w:right="0" w:firstLine="0"/>
-        <w:jc w:val="left"/>
-        <w:rPr>
-          <w:rFonts w:ascii="Helvetica" w:cs="Helvetica" w:hAnsi="Helvetica" w:eastAsia="Helvetica"/>
-          <w:sz w:val="26"/>
-          <w:szCs w:val="26"/>
-          <w:shd w:val="clear" w:color="auto" w:fill="ffffff"/>
-          <w:rtl w:val="0"/>
-        </w:rPr>
-      </w:pPr>
-      <w:r>
-        <w:rPr>
-          <w:rFonts w:ascii="Helvetica" w:hAnsi="Helvetica"/>
-          <w:sz w:val="26"/>
-          <w:szCs w:val="26"/>
-          <w:shd w:val="clear" w:color="auto" w:fill="ffffff"/>
-          <w:rtl w:val="0"/>
-        </w:rPr>
-        <w:t xml:space="preserve"> </w:t>
-      </w:r>
-    </w:p>
-    <w:p>
-      <w:pPr>
-        <w:pStyle w:val="Default"/>
-        <w:tabs>
-          <w:tab w:val="left" w:pos="720"/>
-          <w:tab w:val="left" w:pos="1440"/>
-          <w:tab w:val="left" w:pos="2160"/>
-          <w:tab w:val="left" w:pos="2880"/>
-          <w:tab w:val="left" w:pos="3600"/>
-          <w:tab w:val="left" w:pos="4320"/>
-          <w:tab w:val="left" w:pos="5040"/>
-          <w:tab w:val="left" w:pos="5760"/>
-          <w:tab w:val="left" w:pos="6480"/>
-          <w:tab w:val="left" w:pos="7200"/>
-          <w:tab w:val="left" w:pos="7920"/>
-          <w:tab w:val="left" w:pos="8640"/>
-          <w:tab w:val="left" w:pos="9360"/>
-        </w:tabs>
-        <w:bidi w:val="0"/>
-        <w:spacing w:before="0" w:line="168" w:lineRule="auto"/>
-        <w:ind w:left="0" w:right="0" w:firstLine="0"/>
-        <w:jc w:val="left"/>
-        <w:rPr>
-          <w:rFonts w:ascii="Helvetica" w:cs="Helvetica" w:hAnsi="Helvetica" w:eastAsia="Helvetica"/>
-          <w:sz w:val="26"/>
-          <w:szCs w:val="26"/>
-          <w:shd w:val="clear" w:color="auto" w:fill="ffffff"/>
-          <w:rtl w:val="0"/>
-        </w:rPr>
-      </w:pPr>
-      <w:r>
-        <w:rPr>
-          <w:rFonts w:ascii="Helvetica" w:hAnsi="Helvetica" w:hint="default"/>
-          <w:sz w:val="26"/>
-          <w:szCs w:val="26"/>
-          <w:shd w:val="clear" w:color="auto" w:fill="ffffff"/>
-          <w:rtl w:val="0"/>
-        </w:rPr>
-        <w:t>У різних мовах програмування</w:t>
-      </w:r>
-      <w:r>
-        <w:rPr>
-          <w:rFonts w:ascii="Helvetica" w:hAnsi="Helvetica"/>
-          <w:sz w:val="26"/>
-          <w:szCs w:val="26"/>
-          <w:shd w:val="clear" w:color="auto" w:fill="ffffff"/>
-          <w:rtl w:val="0"/>
-          <w:lang w:val="ru-RU"/>
-        </w:rPr>
-        <w:t xml:space="preserve"> </w:t>
-      </w:r>
-      <w:r>
-        <w:rPr>
-          <w:rFonts w:ascii="Helvetica" w:hAnsi="Helvetica" w:hint="default"/>
-          <w:sz w:val="26"/>
-          <w:szCs w:val="26"/>
-          <w:shd w:val="clear" w:color="auto" w:fill="ffffff"/>
-          <w:rtl w:val="0"/>
-        </w:rPr>
-        <w:t>поліморфізм реалізується різними способами</w:t>
-      </w:r>
-      <w:r>
-        <w:rPr>
-          <w:rFonts w:ascii="Helvetica" w:hAnsi="Helvetica"/>
-          <w:sz w:val="26"/>
-          <w:szCs w:val="26"/>
-          <w:shd w:val="clear" w:color="auto" w:fill="ffffff"/>
-          <w:rtl w:val="0"/>
-        </w:rPr>
-        <w:t>.</w:t>
-      </w:r>
-    </w:p>
-    <w:p>
-      <w:pPr>
-        <w:pStyle w:val="Normal.0"/>
-        <w:spacing w:after="300"/>
-        <w:ind w:firstLine="709"/>
+      </w:pPr>
+    </w:p>
+    <w:p>
+      <w:pPr>
+        <w:pStyle w:val="Default"/>
+        <w:tabs>
+          <w:tab w:val="left" w:pos="720"/>
+          <w:tab w:val="left" w:pos="1440"/>
+          <w:tab w:val="left" w:pos="2160"/>
+          <w:tab w:val="left" w:pos="2880"/>
+          <w:tab w:val="left" w:pos="3600"/>
+          <w:tab w:val="left" w:pos="4320"/>
+          <w:tab w:val="left" w:pos="5040"/>
+          <w:tab w:val="left" w:pos="5760"/>
+          <w:tab w:val="left" w:pos="6480"/>
+          <w:tab w:val="left" w:pos="7200"/>
+          <w:tab w:val="left" w:pos="7920"/>
+          <w:tab w:val="left" w:pos="8640"/>
+          <w:tab w:val="left" w:pos="9360"/>
+        </w:tabs>
+        <w:bidi w:val="0"/>
+        <w:spacing w:before="0" w:after="240"/>
+        <w:ind w:left="0" w:right="0" w:firstLine="0"/>
+        <w:jc w:val="left"/>
         <w:rPr>
           <w:rFonts w:ascii="Times New Roman" w:cs="Times New Roman" w:hAnsi="Times New Roman" w:eastAsia="Times New Roman"/>
+          <w:outline w:val="0"/>
+          <w:color w:val="1d2125"/>
           <w:sz w:val="28"/>
           <w:szCs w:val="28"/>
-        </w:rPr>
-      </w:pPr>
-    </w:p>
-    <w:p>
-      <w:pPr>
-        <w:pStyle w:val="Normal.0"/>
-        <w:spacing w:after="300"/>
-        <w:ind w:firstLine="709"/>
-        <w:rPr>
-          <w:rFonts w:ascii="Times New Roman" w:cs="Times New Roman" w:hAnsi="Times New Roman" w:eastAsia="Times New Roman"/>
+          <w:shd w:val="clear" w:color="auto" w:fill="ffffff"/>
+          <w:rtl w:val="0"/>
+          <w14:textFill>
+            <w14:solidFill>
+              <w14:srgbClr w14:val="1D2125"/>
+            </w14:solidFill>
+          </w14:textFill>
+        </w:rPr>
+      </w:pPr>
+      <w:r>
+        <w:rPr>
+          <w:rFonts w:ascii="Times New Roman" w:hAnsi="Times New Roman" w:hint="default"/>
+          <w:outline w:val="0"/>
+          <w:color w:val="1d2125"/>
           <w:sz w:val="28"/>
           <w:szCs w:val="28"/>
-        </w:rPr>
-      </w:pPr>
-    </w:p>
-    <w:p>
-      <w:pPr>
-        <w:pStyle w:val="Normal.0"/>
-        <w:spacing w:after="300"/>
-        <w:ind w:firstLine="709"/>
-        <w:rPr>
-          <w:rFonts w:ascii="Times New Roman" w:cs="Times New Roman" w:hAnsi="Times New Roman" w:eastAsia="Times New Roman"/>
+          <w:shd w:val="clear" w:color="auto" w:fill="ffffff"/>
+          <w:rtl w:val="0"/>
+          <w14:textFill>
+            <w14:solidFill>
+              <w14:srgbClr w14:val="1D2125"/>
+            </w14:solidFill>
+          </w14:textFill>
+        </w:rPr>
+        <w:t>Щоб</w:t>
+      </w:r>
+      <w:r>
+        <w:rPr>
+          <w:rFonts w:ascii="Times New Roman" w:hAnsi="Times New Roman" w:hint="default"/>
+          <w:outline w:val="0"/>
+          <w:color w:val="1d2125"/>
           <w:sz w:val="28"/>
           <w:szCs w:val="28"/>
-        </w:rPr>
-      </w:pPr>
-    </w:p>
-    <w:p>
-      <w:pPr>
-        <w:pStyle w:val="Normal.0"/>
-        <w:spacing w:after="300"/>
-        <w:ind w:firstLine="709"/>
-        <w:rPr>
-          <w:rFonts w:ascii="Times New Roman" w:cs="Times New Roman" w:hAnsi="Times New Roman" w:eastAsia="Times New Roman"/>
+          <w:shd w:val="clear" w:color="auto" w:fill="ffffff"/>
+          <w:rtl w:val="0"/>
+          <w14:textFill>
+            <w14:solidFill>
+              <w14:srgbClr w14:val="1D2125"/>
+            </w14:solidFill>
+          </w14:textFill>
+        </w:rPr>
+        <w:t xml:space="preserve"> привести вказівник базового типу до похідного типу</w:t>
+      </w:r>
+      <w:r>
+        <w:rPr>
+          <w:rFonts w:ascii="Times New Roman" w:hAnsi="Times New Roman"/>
+          <w:outline w:val="0"/>
+          <w:color w:val="1d2125"/>
           <w:sz w:val="28"/>
           <w:szCs w:val="28"/>
-        </w:rPr>
-      </w:pPr>
+          <w:shd w:val="clear" w:color="auto" w:fill="ffffff"/>
+          <w:rtl w:val="0"/>
+          <w14:textFill>
+            <w14:solidFill>
+              <w14:srgbClr w14:val="1D2125"/>
+            </w14:solidFill>
+          </w14:textFill>
+        </w:rPr>
+        <w:t xml:space="preserve"> </w:t>
+      </w:r>
+      <w:r>
+        <w:rPr>
+          <w:rFonts w:ascii="Times New Roman" w:hAnsi="Times New Roman" w:hint="default"/>
+          <w:outline w:val="0"/>
+          <w:color w:val="1d2125"/>
+          <w:sz w:val="28"/>
+          <w:szCs w:val="28"/>
+          <w:shd w:val="clear" w:color="auto" w:fill="ffffff"/>
+          <w:rtl w:val="0"/>
+          <w14:textFill>
+            <w14:solidFill>
+              <w14:srgbClr w14:val="1D2125"/>
+            </w14:solidFill>
+          </w14:textFill>
+        </w:rPr>
+        <w:t xml:space="preserve">використовуємо функцію </w:t>
+      </w:r>
+      <w:r>
+        <w:rPr>
+          <w:rFonts w:ascii="Times New Roman" w:hAnsi="Times New Roman"/>
+          <w:outline w:val="0"/>
+          <w:color w:val="1d2125"/>
+          <w:sz w:val="28"/>
+          <w:szCs w:val="28"/>
+          <w:shd w:val="clear" w:color="auto" w:fill="ffffff"/>
+          <w:rtl w:val="0"/>
+          <w14:textFill>
+            <w14:solidFill>
+              <w14:srgbClr w14:val="1D2125"/>
+            </w14:solidFill>
+          </w14:textFill>
+        </w:rPr>
+        <w:t xml:space="preserve">dynamic_cast. </w:t>
+      </w:r>
+      <w:r>
+        <w:rPr>
+          <w:rFonts w:ascii="Times New Roman" w:hAnsi="Times New Roman" w:hint="default"/>
+          <w:outline w:val="0"/>
+          <w:color w:val="1d2125"/>
+          <w:sz w:val="28"/>
+          <w:szCs w:val="28"/>
+          <w:shd w:val="clear" w:color="auto" w:fill="ffffff"/>
+          <w:rtl w:val="0"/>
+          <w14:textFill>
+            <w14:solidFill>
+              <w14:srgbClr w14:val="1D2125"/>
+            </w14:solidFill>
+          </w14:textFill>
+        </w:rPr>
+        <w:t>Якщо вказівник не вдалось привести до похідного типу функція верне нуль</w:t>
+      </w:r>
+      <w:r>
+        <w:rPr>
+          <w:rFonts w:ascii="Times New Roman" w:hAnsi="Times New Roman"/>
+          <w:outline w:val="0"/>
+          <w:color w:val="1d2125"/>
+          <w:sz w:val="28"/>
+          <w:szCs w:val="28"/>
+          <w:shd w:val="clear" w:color="auto" w:fill="ffffff"/>
+          <w:rtl w:val="0"/>
+          <w14:textFill>
+            <w14:solidFill>
+              <w14:srgbClr w14:val="1D2125"/>
+            </w14:solidFill>
+          </w14:textFill>
+        </w:rPr>
+        <w:t>.</w:t>
+      </w:r>
     </w:p>
     <w:p>
       <w:pPr>
@@ -4344,80 +3535,6 @@
         <w:jc w:val="left"/>
         <w:rPr>
           <w:rFonts w:ascii="Times New Roman" w:cs="Times New Roman" w:hAnsi="Times New Roman" w:eastAsia="Times New Roman"/>
-          <w:b w:val="1"/>
-          <w:bCs w:val="1"/>
-          <w:outline w:val="0"/>
-          <w:color w:val="1d2125"/>
-          <w:sz w:val="36"/>
-          <w:szCs w:val="36"/>
-          <w:shd w:val="clear" w:color="auto" w:fill="ffffff"/>
-          <w:rtl w:val="0"/>
-          <w14:textFill>
-            <w14:solidFill>
-              <w14:srgbClr w14:val="1D2125"/>
-            </w14:solidFill>
-          </w14:textFill>
-        </w:rPr>
-      </w:pPr>
-      <w:r>
-        <w:rPr>
-          <w:rFonts w:ascii="Times New Roman" w:hAnsi="Times New Roman" w:hint="default"/>
-          <w:outline w:val="0"/>
-          <w:color w:val="1d2125"/>
-          <w:sz w:val="28"/>
-          <w:szCs w:val="28"/>
-          <w:shd w:val="clear" w:color="auto" w:fill="ffffff"/>
-          <w:rtl w:val="0"/>
-          <w14:textFill>
-            <w14:solidFill>
-              <w14:srgbClr w14:val="1D2125"/>
-            </w14:solidFill>
-          </w14:textFill>
-        </w:rPr>
-        <w:t>варіанти накопичувальних знижок тощо</w:t>
-      </w:r>
-      <w:r>
-        <w:rPr>
-          <w:rFonts w:ascii="Times New Roman" w:hAnsi="Times New Roman"/>
-          <w:outline w:val="0"/>
-          <w:color w:val="1d2125"/>
-          <w:sz w:val="28"/>
-          <w:szCs w:val="28"/>
-          <w:shd w:val="clear" w:color="auto" w:fill="ffffff"/>
-          <w:rtl w:val="0"/>
-          <w14:textFill>
-            <w14:solidFill>
-              <w14:srgbClr w14:val="1D2125"/>
-            </w14:solidFill>
-          </w14:textFill>
-        </w:rPr>
-        <w:t>.</w:t>
-      </w:r>
-    </w:p>
-    <w:p>
-      <w:pPr>
-        <w:pStyle w:val="Default"/>
-        <w:tabs>
-          <w:tab w:val="left" w:pos="720"/>
-          <w:tab w:val="left" w:pos="1440"/>
-          <w:tab w:val="left" w:pos="2160"/>
-          <w:tab w:val="left" w:pos="2880"/>
-          <w:tab w:val="left" w:pos="3600"/>
-          <w:tab w:val="left" w:pos="4320"/>
-          <w:tab w:val="left" w:pos="5040"/>
-          <w:tab w:val="left" w:pos="5760"/>
-          <w:tab w:val="left" w:pos="6480"/>
-          <w:tab w:val="left" w:pos="7200"/>
-          <w:tab w:val="left" w:pos="7920"/>
-          <w:tab w:val="left" w:pos="8640"/>
-          <w:tab w:val="left" w:pos="9360"/>
-        </w:tabs>
-        <w:bidi w:val="0"/>
-        <w:spacing w:before="0" w:line="240" w:lineRule="auto"/>
-        <w:ind w:left="0" w:right="0" w:firstLine="0"/>
-        <w:jc w:val="left"/>
-        <w:rPr>
-          <w:rFonts w:ascii="Times New Roman" w:cs="Times New Roman" w:hAnsi="Times New Roman" w:eastAsia="Times New Roman"/>
           <w:outline w:val="0"/>
           <w:color w:val="1d2125"/>
           <w:sz w:val="28"/>
@@ -4435,12 +3552,10 @@
       <w:r>
         <w:rPr>
           <w:rFonts w:ascii="Times New Roman" w:hAnsi="Times New Roman" w:hint="default"/>
-          <w:b w:val="1"/>
-          <w:bCs w:val="1"/>
           <w:outline w:val="0"/>
           <w:color w:val="1d2125"/>
-          <w:sz w:val="36"/>
-          <w:szCs w:val="36"/>
+          <w:sz w:val="28"/>
+          <w:szCs w:val="28"/>
           <w:shd w:val="clear" w:color="auto" w:fill="ffffff"/>
           <w:rtl w:val="0"/>
           <w14:textFill>
@@ -4449,7 +3564,24 @@
             </w14:solidFill>
           </w14:textFill>
         </w:rPr>
-        <w:t> </w:t>
+        <w:t>варіанти накопичувальних знижок тощо</w:t>
+      </w:r>
+      <w:r>
+        <w:rPr>
+          <w:rFonts w:ascii="Times New Roman" w:hAnsi="Times New Roman"/>
+          <w:outline w:val="0"/>
+          <w:color w:val="1d2125"/>
+          <w:sz w:val="28"/>
+          <w:szCs w:val="28"/>
+          <w:shd w:val="clear" w:color="auto" w:fill="ffffff"/>
+          <w:rtl w:val="0"/>
+          <w14:textFill>
+            <w14:solidFill>
+              <w14:srgbClr w14:val="1D2125"/>
+            </w14:solidFill>
+          </w14:textFill>
+        </w:rPr>
+        <w:t>.</w:t>
       </w:r>
     </w:p>
     <w:p>
@@ -20632,7 +19764,7 @@
             <wp:positionV relativeFrom="line">
               <wp:posOffset>439444</wp:posOffset>
             </wp:positionV>
-            <wp:extent cx="6116320" cy="3683595"/>
+            <wp:extent cx="6116321" cy="3683595"/>
             <wp:effectExtent l="0" t="0" r="0" b="0"/>
             <wp:wrapTopAndBottom distT="152400" distB="152400"/>
             <wp:docPr id="1073741826" name="officeArt object" descr="Image"/>
@@ -20657,7 +19789,7 @@
                   <pic:spPr>
                     <a:xfrm>
                       <a:off x="0" y="0"/>
-                      <a:ext cx="6116320" cy="3683595"/>
+                      <a:ext cx="6116321" cy="3683595"/>
                     </a:xfrm>
                     <a:prstGeom prst="rect">
                       <a:avLst/>

</xml_diff>